<commit_message>
Menyelesaikan laporan praktikum stuktur data pertemuan-04
</commit_message>
<xml_diff>
--- a/semester-04/praktikum-struktur-data/pertemuan-03/laporan/03. Laporan Praktikum.docx
+++ b/semester-04/praktikum-struktur-data/pertemuan-03/laporan/03. Laporan Praktikum.docx
@@ -1124,7 +1124,6 @@
           <w:p>
             <w:pPr>
               <w:pStyle w:val="ListParagraph"/>
-              <w:spacing w:line="240" w:lineRule="auto"/>
               <w:ind w:left="0"/>
               <w:rPr>
                 <w:lang w:val="en-US"/>
@@ -1140,7 +1139,6 @@
           <w:p>
             <w:pPr>
               <w:pStyle w:val="ListParagraph"/>
-              <w:spacing w:line="240" w:lineRule="auto"/>
               <w:ind w:left="0"/>
               <w:rPr>
                 <w:lang w:val="en-US"/>
@@ -1156,7 +1154,6 @@
           <w:p>
             <w:pPr>
               <w:pStyle w:val="ListParagraph"/>
-              <w:spacing w:line="240" w:lineRule="auto"/>
               <w:ind w:left="0"/>
               <w:rPr>
                 <w:lang w:val="en-US"/>
@@ -1172,17 +1169,15 @@
           <w:p>
             <w:pPr>
               <w:pStyle w:val="ListParagraph"/>
-              <w:spacing w:line="240" w:lineRule="auto"/>
-              <w:ind w:left="0"/>
-              <w:rPr>
-                <w:lang w:val="en-US"/>
-              </w:rPr>
-            </w:pPr>
-          </w:p>
-          <w:p>
-            <w:pPr>
-              <w:pStyle w:val="ListParagraph"/>
-              <w:spacing w:line="240" w:lineRule="auto"/>
+              <w:ind w:left="0"/>
+              <w:rPr>
+                <w:lang w:val="en-US"/>
+              </w:rPr>
+            </w:pPr>
+          </w:p>
+          <w:p>
+            <w:pPr>
+              <w:pStyle w:val="ListParagraph"/>
               <w:ind w:left="0"/>
               <w:rPr>
                 <w:lang w:val="en-US"/>
@@ -1198,7 +1193,6 @@
           <w:p>
             <w:pPr>
               <w:pStyle w:val="ListParagraph"/>
-              <w:spacing w:line="240" w:lineRule="auto"/>
               <w:ind w:left="0"/>
               <w:rPr>
                 <w:lang w:val="en-US"/>
@@ -1214,7 +1208,6 @@
           <w:p>
             <w:pPr>
               <w:pStyle w:val="ListParagraph"/>
-              <w:spacing w:line="240" w:lineRule="auto"/>
               <w:ind w:left="0"/>
               <w:rPr>
                 <w:lang w:val="en-US"/>
@@ -1230,7 +1223,6 @@
           <w:p>
             <w:pPr>
               <w:pStyle w:val="ListParagraph"/>
-              <w:spacing w:line="240" w:lineRule="auto"/>
               <w:ind w:left="0"/>
               <w:rPr>
                 <w:lang w:val="en-US"/>
@@ -1246,7 +1238,6 @@
           <w:p>
             <w:pPr>
               <w:pStyle w:val="ListParagraph"/>
-              <w:spacing w:line="240" w:lineRule="auto"/>
               <w:ind w:left="0"/>
               <w:rPr>
                 <w:lang w:val="en-US"/>
@@ -1262,17 +1253,15 @@
           <w:p>
             <w:pPr>
               <w:pStyle w:val="ListParagraph"/>
-              <w:spacing w:line="240" w:lineRule="auto"/>
-              <w:ind w:left="0"/>
-              <w:rPr>
-                <w:lang w:val="en-US"/>
-              </w:rPr>
-            </w:pPr>
-          </w:p>
-          <w:p>
-            <w:pPr>
-              <w:pStyle w:val="ListParagraph"/>
-              <w:spacing w:line="240" w:lineRule="auto"/>
+              <w:ind w:left="0"/>
+              <w:rPr>
+                <w:lang w:val="en-US"/>
+              </w:rPr>
+            </w:pPr>
+          </w:p>
+          <w:p>
+            <w:pPr>
+              <w:pStyle w:val="ListParagraph"/>
               <w:ind w:left="0"/>
               <w:rPr>
                 <w:lang w:val="en-US"/>
@@ -1288,7 +1277,6 @@
           <w:p>
             <w:pPr>
               <w:pStyle w:val="ListParagraph"/>
-              <w:spacing w:line="240" w:lineRule="auto"/>
               <w:ind w:left="0"/>
               <w:rPr>
                 <w:lang w:val="en-US"/>
@@ -1304,7 +1292,6 @@
           <w:p>
             <w:pPr>
               <w:pStyle w:val="ListParagraph"/>
-              <w:spacing w:line="240" w:lineRule="auto"/>
               <w:ind w:left="0"/>
               <w:rPr>
                 <w:lang w:val="en-US"/>
@@ -1320,7 +1307,6 @@
           <w:p>
             <w:pPr>
               <w:pStyle w:val="ListParagraph"/>
-              <w:spacing w:line="240" w:lineRule="auto"/>
               <w:ind w:left="0"/>
               <w:rPr>
                 <w:lang w:val="en-US"/>
@@ -1336,17 +1322,15 @@
           <w:p>
             <w:pPr>
               <w:pStyle w:val="ListParagraph"/>
-              <w:spacing w:line="240" w:lineRule="auto"/>
-              <w:ind w:left="0"/>
-              <w:rPr>
-                <w:lang w:val="en-US"/>
-              </w:rPr>
-            </w:pPr>
-          </w:p>
-          <w:p>
-            <w:pPr>
-              <w:pStyle w:val="ListParagraph"/>
-              <w:spacing w:line="240" w:lineRule="auto"/>
+              <w:ind w:left="0"/>
+              <w:rPr>
+                <w:lang w:val="en-US"/>
+              </w:rPr>
+            </w:pPr>
+          </w:p>
+          <w:p>
+            <w:pPr>
+              <w:pStyle w:val="ListParagraph"/>
               <w:ind w:left="0"/>
               <w:rPr>
                 <w:lang w:val="en-US"/>
@@ -1362,7 +1346,6 @@
           <w:p>
             <w:pPr>
               <w:pStyle w:val="ListParagraph"/>
-              <w:spacing w:line="240" w:lineRule="auto"/>
               <w:ind w:left="0"/>
               <w:rPr>
                 <w:lang w:val="en-US"/>
@@ -1378,7 +1361,6 @@
           <w:p>
             <w:pPr>
               <w:pStyle w:val="ListParagraph"/>
-              <w:spacing w:line="240" w:lineRule="auto"/>
               <w:ind w:left="0"/>
               <w:rPr>
                 <w:lang w:val="en-US"/>
@@ -1394,7 +1376,6 @@
           <w:p>
             <w:pPr>
               <w:pStyle w:val="ListParagraph"/>
-              <w:spacing w:line="240" w:lineRule="auto"/>
               <w:ind w:left="0"/>
               <w:rPr>
                 <w:lang w:val="en-US"/>
@@ -1410,17 +1391,15 @@
           <w:p>
             <w:pPr>
               <w:pStyle w:val="ListParagraph"/>
-              <w:spacing w:line="240" w:lineRule="auto"/>
-              <w:ind w:left="0"/>
-              <w:rPr>
-                <w:lang w:val="en-US"/>
-              </w:rPr>
-            </w:pPr>
-          </w:p>
-          <w:p>
-            <w:pPr>
-              <w:pStyle w:val="ListParagraph"/>
-              <w:spacing w:line="240" w:lineRule="auto"/>
+              <w:ind w:left="0"/>
+              <w:rPr>
+                <w:lang w:val="en-US"/>
+              </w:rPr>
+            </w:pPr>
+          </w:p>
+          <w:p>
+            <w:pPr>
+              <w:pStyle w:val="ListParagraph"/>
               <w:ind w:left="0"/>
               <w:rPr>
                 <w:lang w:val="en-US"/>
@@ -1436,7 +1415,6 @@
           <w:p>
             <w:pPr>
               <w:pStyle w:val="ListParagraph"/>
-              <w:spacing w:line="240" w:lineRule="auto"/>
               <w:ind w:left="0"/>
               <w:rPr>
                 <w:lang w:val="en-US"/>
@@ -1452,7 +1430,6 @@
           <w:p>
             <w:pPr>
               <w:pStyle w:val="ListParagraph"/>
-              <w:spacing w:line="240" w:lineRule="auto"/>
               <w:ind w:left="0"/>
               <w:rPr>
                 <w:lang w:val="en-US"/>
@@ -1468,7 +1445,6 @@
           <w:p>
             <w:pPr>
               <w:pStyle w:val="ListParagraph"/>
-              <w:spacing w:line="240" w:lineRule="auto"/>
               <w:ind w:left="0"/>
               <w:rPr>
                 <w:lang w:val="en-US"/>
@@ -1669,7 +1645,6 @@
           <w:p>
             <w:pPr>
               <w:pStyle w:val="ListParagraph"/>
-              <w:spacing w:line="240" w:lineRule="auto"/>
               <w:ind w:left="0"/>
               <w:rPr>
                 <w:lang w:val="en-US"/>
@@ -1685,7 +1660,6 @@
           <w:p>
             <w:pPr>
               <w:pStyle w:val="ListParagraph"/>
-              <w:spacing w:line="240" w:lineRule="auto"/>
               <w:ind w:left="0"/>
               <w:rPr>
                 <w:lang w:val="en-US"/>
@@ -1701,7 +1675,6 @@
           <w:p>
             <w:pPr>
               <w:pStyle w:val="ListParagraph"/>
-              <w:spacing w:line="240" w:lineRule="auto"/>
               <w:ind w:left="0"/>
               <w:rPr>
                 <w:lang w:val="en-US"/>
@@ -1717,17 +1690,15 @@
           <w:p>
             <w:pPr>
               <w:pStyle w:val="ListParagraph"/>
-              <w:spacing w:line="240" w:lineRule="auto"/>
-              <w:ind w:left="0"/>
-              <w:rPr>
-                <w:lang w:val="en-US"/>
-              </w:rPr>
-            </w:pPr>
-          </w:p>
-          <w:p>
-            <w:pPr>
-              <w:pStyle w:val="ListParagraph"/>
-              <w:spacing w:line="240" w:lineRule="auto"/>
+              <w:ind w:left="0"/>
+              <w:rPr>
+                <w:lang w:val="en-US"/>
+              </w:rPr>
+            </w:pPr>
+          </w:p>
+          <w:p>
+            <w:pPr>
+              <w:pStyle w:val="ListParagraph"/>
               <w:ind w:left="0"/>
               <w:rPr>
                 <w:lang w:val="en-US"/>
@@ -1743,7 +1714,6 @@
           <w:p>
             <w:pPr>
               <w:pStyle w:val="ListParagraph"/>
-              <w:spacing w:line="240" w:lineRule="auto"/>
               <w:ind w:left="0"/>
               <w:rPr>
                 <w:lang w:val="en-US"/>
@@ -1759,7 +1729,6 @@
           <w:p>
             <w:pPr>
               <w:pStyle w:val="ListParagraph"/>
-              <w:spacing w:line="240" w:lineRule="auto"/>
               <w:ind w:left="0"/>
               <w:rPr>
                 <w:lang w:val="en-US"/>
@@ -1775,7 +1744,6 @@
           <w:p>
             <w:pPr>
               <w:pStyle w:val="ListParagraph"/>
-              <w:spacing w:line="240" w:lineRule="auto"/>
               <w:ind w:left="0"/>
               <w:rPr>
                 <w:lang w:val="en-US"/>
@@ -1791,17 +1759,15 @@
           <w:p>
             <w:pPr>
               <w:pStyle w:val="ListParagraph"/>
-              <w:spacing w:line="240" w:lineRule="auto"/>
-              <w:ind w:left="0"/>
-              <w:rPr>
-                <w:lang w:val="en-US"/>
-              </w:rPr>
-            </w:pPr>
-          </w:p>
-          <w:p>
-            <w:pPr>
-              <w:pStyle w:val="ListParagraph"/>
-              <w:spacing w:line="240" w:lineRule="auto"/>
+              <w:ind w:left="0"/>
+              <w:rPr>
+                <w:lang w:val="en-US"/>
+              </w:rPr>
+            </w:pPr>
+          </w:p>
+          <w:p>
+            <w:pPr>
+              <w:pStyle w:val="ListParagraph"/>
               <w:ind w:left="0"/>
               <w:rPr>
                 <w:lang w:val="en-US"/>
@@ -1817,7 +1783,6 @@
           <w:p>
             <w:pPr>
               <w:pStyle w:val="ListParagraph"/>
-              <w:spacing w:line="240" w:lineRule="auto"/>
               <w:ind w:left="0"/>
               <w:rPr>
                 <w:lang w:val="en-US"/>
@@ -1833,7 +1798,6 @@
           <w:p>
             <w:pPr>
               <w:pStyle w:val="ListParagraph"/>
-              <w:spacing w:line="240" w:lineRule="auto"/>
               <w:ind w:left="0"/>
               <w:rPr>
                 <w:lang w:val="en-US"/>
@@ -1849,7 +1813,6 @@
           <w:p>
             <w:pPr>
               <w:pStyle w:val="ListParagraph"/>
-              <w:spacing w:line="240" w:lineRule="auto"/>
               <w:ind w:left="0"/>
               <w:rPr>
                 <w:lang w:val="en-US"/>
@@ -1865,17 +1828,15 @@
           <w:p>
             <w:pPr>
               <w:pStyle w:val="ListParagraph"/>
-              <w:spacing w:line="240" w:lineRule="auto"/>
-              <w:ind w:left="0"/>
-              <w:rPr>
-                <w:lang w:val="en-US"/>
-              </w:rPr>
-            </w:pPr>
-          </w:p>
-          <w:p>
-            <w:pPr>
-              <w:pStyle w:val="ListParagraph"/>
-              <w:spacing w:line="240" w:lineRule="auto"/>
+              <w:ind w:left="0"/>
+              <w:rPr>
+                <w:lang w:val="en-US"/>
+              </w:rPr>
+            </w:pPr>
+          </w:p>
+          <w:p>
+            <w:pPr>
+              <w:pStyle w:val="ListParagraph"/>
               <w:ind w:left="0"/>
               <w:rPr>
                 <w:lang w:val="en-US"/>
@@ -1891,17 +1852,15 @@
           <w:p>
             <w:pPr>
               <w:pStyle w:val="ListParagraph"/>
-              <w:spacing w:line="240" w:lineRule="auto"/>
-              <w:ind w:left="0"/>
-              <w:rPr>
-                <w:lang w:val="en-US"/>
-              </w:rPr>
-            </w:pPr>
-          </w:p>
-          <w:p>
-            <w:pPr>
-              <w:pStyle w:val="ListParagraph"/>
-              <w:spacing w:line="240" w:lineRule="auto"/>
+              <w:ind w:left="0"/>
+              <w:rPr>
+                <w:lang w:val="en-US"/>
+              </w:rPr>
+            </w:pPr>
+          </w:p>
+          <w:p>
+            <w:pPr>
+              <w:pStyle w:val="ListParagraph"/>
               <w:ind w:left="0"/>
               <w:rPr>
                 <w:lang w:val="en-US"/>
@@ -1917,7 +1876,6 @@
           <w:p>
             <w:pPr>
               <w:pStyle w:val="ListParagraph"/>
-              <w:spacing w:line="240" w:lineRule="auto"/>
               <w:ind w:left="0"/>
               <w:rPr>
                 <w:lang w:val="en-US"/>
@@ -1933,7 +1891,6 @@
           <w:p>
             <w:pPr>
               <w:pStyle w:val="ListParagraph"/>
-              <w:spacing w:line="240" w:lineRule="auto"/>
               <w:ind w:left="0"/>
               <w:rPr>
                 <w:lang w:val="en-US"/>
@@ -1949,17 +1906,15 @@
           <w:p>
             <w:pPr>
               <w:pStyle w:val="ListParagraph"/>
-              <w:spacing w:line="240" w:lineRule="auto"/>
-              <w:ind w:left="0"/>
-              <w:rPr>
-                <w:lang w:val="en-US"/>
-              </w:rPr>
-            </w:pPr>
-          </w:p>
-          <w:p>
-            <w:pPr>
-              <w:pStyle w:val="ListParagraph"/>
-              <w:spacing w:line="240" w:lineRule="auto"/>
+              <w:ind w:left="0"/>
+              <w:rPr>
+                <w:lang w:val="en-US"/>
+              </w:rPr>
+            </w:pPr>
+          </w:p>
+          <w:p>
+            <w:pPr>
+              <w:pStyle w:val="ListParagraph"/>
               <w:ind w:left="0"/>
               <w:rPr>
                 <w:lang w:val="en-US"/>
@@ -1975,7 +1930,6 @@
           <w:p>
             <w:pPr>
               <w:pStyle w:val="ListParagraph"/>
-              <w:spacing w:line="240" w:lineRule="auto"/>
               <w:ind w:left="0"/>
               <w:rPr>
                 <w:lang w:val="en-US"/>
@@ -1991,7 +1945,6 @@
           <w:p>
             <w:pPr>
               <w:pStyle w:val="ListParagraph"/>
-              <w:spacing w:line="240" w:lineRule="auto"/>
               <w:ind w:left="0"/>
               <w:rPr>
                 <w:lang w:val="en-US"/>
@@ -2007,7 +1960,6 @@
           <w:p>
             <w:pPr>
               <w:pStyle w:val="ListParagraph"/>
-              <w:spacing w:line="240" w:lineRule="auto"/>
               <w:ind w:left="0"/>
               <w:rPr>
                 <w:lang w:val="en-US"/>
@@ -2023,7 +1975,6 @@
           <w:p>
             <w:pPr>
               <w:pStyle w:val="ListParagraph"/>
-              <w:spacing w:line="240" w:lineRule="auto"/>
               <w:ind w:left="0"/>
               <w:rPr>
                 <w:lang w:val="en-US"/>
@@ -2039,17 +1990,15 @@
           <w:p>
             <w:pPr>
               <w:pStyle w:val="ListParagraph"/>
-              <w:spacing w:line="240" w:lineRule="auto"/>
-              <w:ind w:left="0"/>
-              <w:rPr>
-                <w:lang w:val="en-US"/>
-              </w:rPr>
-            </w:pPr>
-          </w:p>
-          <w:p>
-            <w:pPr>
-              <w:pStyle w:val="ListParagraph"/>
-              <w:spacing w:line="240" w:lineRule="auto"/>
+              <w:ind w:left="0"/>
+              <w:rPr>
+                <w:lang w:val="en-US"/>
+              </w:rPr>
+            </w:pPr>
+          </w:p>
+          <w:p>
+            <w:pPr>
+              <w:pStyle w:val="ListParagraph"/>
               <w:ind w:left="0"/>
               <w:rPr>
                 <w:lang w:val="en-US"/>
@@ -2065,7 +2014,6 @@
           <w:p>
             <w:pPr>
               <w:pStyle w:val="ListParagraph"/>
-              <w:spacing w:line="240" w:lineRule="auto"/>
               <w:ind w:left="0"/>
               <w:rPr>
                 <w:lang w:val="en-US"/>
@@ -2081,17 +2029,15 @@
           <w:p>
             <w:pPr>
               <w:pStyle w:val="ListParagraph"/>
-              <w:spacing w:line="240" w:lineRule="auto"/>
-              <w:ind w:left="0"/>
-              <w:rPr>
-                <w:lang w:val="en-US"/>
-              </w:rPr>
-            </w:pPr>
-          </w:p>
-          <w:p>
-            <w:pPr>
-              <w:pStyle w:val="ListParagraph"/>
-              <w:spacing w:line="240" w:lineRule="auto"/>
+              <w:ind w:left="0"/>
+              <w:rPr>
+                <w:lang w:val="en-US"/>
+              </w:rPr>
+            </w:pPr>
+          </w:p>
+          <w:p>
+            <w:pPr>
+              <w:pStyle w:val="ListParagraph"/>
               <w:ind w:left="0"/>
               <w:rPr>
                 <w:lang w:val="en-US"/>
@@ -2107,7 +2053,6 @@
           <w:p>
             <w:pPr>
               <w:pStyle w:val="ListParagraph"/>
-              <w:spacing w:line="240" w:lineRule="auto"/>
               <w:ind w:left="0"/>
               <w:rPr>
                 <w:lang w:val="en-US"/>
@@ -2123,7 +2068,6 @@
           <w:p>
             <w:pPr>
               <w:pStyle w:val="ListParagraph"/>
-              <w:spacing w:line="240" w:lineRule="auto"/>
               <w:ind w:left="0"/>
               <w:rPr>
                 <w:lang w:val="en-US"/>
@@ -2139,7 +2083,6 @@
           <w:p>
             <w:pPr>
               <w:pStyle w:val="ListParagraph"/>
-              <w:spacing w:line="240" w:lineRule="auto"/>
               <w:ind w:left="0"/>
               <w:rPr>
                 <w:lang w:val="en-US"/>
@@ -2155,7 +2098,6 @@
           <w:p>
             <w:pPr>
               <w:pStyle w:val="ListParagraph"/>
-              <w:spacing w:line="240" w:lineRule="auto"/>
               <w:ind w:left="0"/>
               <w:rPr>
                 <w:lang w:val="en-US"/>
@@ -2171,7 +2113,6 @@
           <w:p>
             <w:pPr>
               <w:pStyle w:val="ListParagraph"/>
-              <w:spacing w:line="240" w:lineRule="auto"/>
               <w:ind w:left="0"/>
               <w:rPr>
                 <w:lang w:val="en-US"/>
@@ -2187,7 +2128,6 @@
           <w:p>
             <w:pPr>
               <w:pStyle w:val="ListParagraph"/>
-              <w:spacing w:line="240" w:lineRule="auto"/>
               <w:ind w:left="0"/>
               <w:rPr>
                 <w:lang w:val="en-US"/>
@@ -2203,7 +2143,6 @@
           <w:p>
             <w:pPr>
               <w:pStyle w:val="ListParagraph"/>
-              <w:spacing w:line="240" w:lineRule="auto"/>
               <w:ind w:left="0"/>
               <w:rPr>
                 <w:lang w:val="en-US"/>
@@ -2219,17 +2158,15 @@
           <w:p>
             <w:pPr>
               <w:pStyle w:val="ListParagraph"/>
-              <w:spacing w:line="240" w:lineRule="auto"/>
-              <w:ind w:left="0"/>
-              <w:rPr>
-                <w:lang w:val="en-US"/>
-              </w:rPr>
-            </w:pPr>
-          </w:p>
-          <w:p>
-            <w:pPr>
-              <w:pStyle w:val="ListParagraph"/>
-              <w:spacing w:line="240" w:lineRule="auto"/>
+              <w:ind w:left="0"/>
+              <w:rPr>
+                <w:lang w:val="en-US"/>
+              </w:rPr>
+            </w:pPr>
+          </w:p>
+          <w:p>
+            <w:pPr>
+              <w:pStyle w:val="ListParagraph"/>
               <w:ind w:left="0"/>
               <w:rPr>
                 <w:lang w:val="en-US"/>
@@ -2445,7 +2382,6 @@
           <w:p>
             <w:pPr>
               <w:pStyle w:val="ListParagraph"/>
-              <w:spacing w:line="240" w:lineRule="auto"/>
               <w:ind w:left="0"/>
               <w:rPr>
                 <w:lang w:val="en-US"/>
@@ -2461,7 +2397,6 @@
           <w:p>
             <w:pPr>
               <w:pStyle w:val="ListParagraph"/>
-              <w:spacing w:line="240" w:lineRule="auto"/>
               <w:ind w:left="0"/>
               <w:rPr>
                 <w:lang w:val="en-US"/>
@@ -2477,17 +2412,15 @@
           <w:p>
             <w:pPr>
               <w:pStyle w:val="ListParagraph"/>
-              <w:spacing w:line="240" w:lineRule="auto"/>
-              <w:ind w:left="0"/>
-              <w:rPr>
-                <w:lang w:val="en-US"/>
-              </w:rPr>
-            </w:pPr>
-          </w:p>
-          <w:p>
-            <w:pPr>
-              <w:pStyle w:val="ListParagraph"/>
-              <w:spacing w:line="240" w:lineRule="auto"/>
+              <w:ind w:left="0"/>
+              <w:rPr>
+                <w:lang w:val="en-US"/>
+              </w:rPr>
+            </w:pPr>
+          </w:p>
+          <w:p>
+            <w:pPr>
+              <w:pStyle w:val="ListParagraph"/>
               <w:ind w:left="0"/>
               <w:rPr>
                 <w:lang w:val="en-US"/>
@@ -2503,17 +2436,15 @@
           <w:p>
             <w:pPr>
               <w:pStyle w:val="ListParagraph"/>
-              <w:spacing w:line="240" w:lineRule="auto"/>
-              <w:ind w:left="0"/>
-              <w:rPr>
-                <w:lang w:val="en-US"/>
-              </w:rPr>
-            </w:pPr>
-          </w:p>
-          <w:p>
-            <w:pPr>
-              <w:pStyle w:val="ListParagraph"/>
-              <w:spacing w:line="240" w:lineRule="auto"/>
+              <w:ind w:left="0"/>
+              <w:rPr>
+                <w:lang w:val="en-US"/>
+              </w:rPr>
+            </w:pPr>
+          </w:p>
+          <w:p>
+            <w:pPr>
+              <w:pStyle w:val="ListParagraph"/>
               <w:ind w:left="0"/>
               <w:rPr>
                 <w:lang w:val="en-US"/>
@@ -2529,7 +2460,6 @@
           <w:p>
             <w:pPr>
               <w:pStyle w:val="ListParagraph"/>
-              <w:spacing w:line="240" w:lineRule="auto"/>
               <w:ind w:left="0"/>
               <w:rPr>
                 <w:lang w:val="en-US"/>
@@ -2545,7 +2475,6 @@
           <w:p>
             <w:pPr>
               <w:pStyle w:val="ListParagraph"/>
-              <w:spacing w:line="240" w:lineRule="auto"/>
               <w:ind w:left="0"/>
               <w:rPr>
                 <w:lang w:val="en-US"/>
@@ -2561,7 +2490,6 @@
           <w:p>
             <w:pPr>
               <w:pStyle w:val="ListParagraph"/>
-              <w:spacing w:line="240" w:lineRule="auto"/>
               <w:ind w:left="0"/>
               <w:rPr>
                 <w:lang w:val="en-US"/>
@@ -2577,7 +2505,6 @@
           <w:p>
             <w:pPr>
               <w:pStyle w:val="ListParagraph"/>
-              <w:spacing w:line="240" w:lineRule="auto"/>
               <w:ind w:left="0"/>
               <w:rPr>
                 <w:lang w:val="en-US"/>
@@ -2593,7 +2520,6 @@
           <w:p>
             <w:pPr>
               <w:pStyle w:val="ListParagraph"/>
-              <w:spacing w:line="240" w:lineRule="auto"/>
               <w:ind w:left="0"/>
               <w:rPr>
                 <w:lang w:val="en-US"/>
@@ -2609,7 +2535,6 @@
           <w:p>
             <w:pPr>
               <w:pStyle w:val="ListParagraph"/>
-              <w:spacing w:line="240" w:lineRule="auto"/>
               <w:ind w:left="0"/>
               <w:rPr>
                 <w:lang w:val="en-US"/>
@@ -2625,17 +2550,15 @@
           <w:p>
             <w:pPr>
               <w:pStyle w:val="ListParagraph"/>
-              <w:spacing w:line="240" w:lineRule="auto"/>
-              <w:ind w:left="0"/>
-              <w:rPr>
-                <w:lang w:val="en-US"/>
-              </w:rPr>
-            </w:pPr>
-          </w:p>
-          <w:p>
-            <w:pPr>
-              <w:pStyle w:val="ListParagraph"/>
-              <w:spacing w:line="240" w:lineRule="auto"/>
+              <w:ind w:left="0"/>
+              <w:rPr>
+                <w:lang w:val="en-US"/>
+              </w:rPr>
+            </w:pPr>
+          </w:p>
+          <w:p>
+            <w:pPr>
+              <w:pStyle w:val="ListParagraph"/>
               <w:ind w:left="0"/>
               <w:rPr>
                 <w:lang w:val="en-US"/>
@@ -2651,7 +2574,6 @@
           <w:p>
             <w:pPr>
               <w:pStyle w:val="ListParagraph"/>
-              <w:spacing w:line="240" w:lineRule="auto"/>
               <w:ind w:left="0"/>
               <w:rPr>
                 <w:lang w:val="en-US"/>
@@ -2667,7 +2589,6 @@
           <w:p>
             <w:pPr>
               <w:pStyle w:val="ListParagraph"/>
-              <w:spacing w:line="240" w:lineRule="auto"/>
               <w:ind w:left="0"/>
               <w:rPr>
                 <w:lang w:val="en-US"/>
@@ -2683,7 +2604,6 @@
           <w:p>
             <w:pPr>
               <w:pStyle w:val="ListParagraph"/>
-              <w:spacing w:line="240" w:lineRule="auto"/>
               <w:ind w:left="0"/>
               <w:rPr>
                 <w:lang w:val="en-US"/>
@@ -2699,7 +2619,6 @@
           <w:p>
             <w:pPr>
               <w:pStyle w:val="ListParagraph"/>
-              <w:spacing w:line="240" w:lineRule="auto"/>
               <w:ind w:left="0"/>
               <w:rPr>
                 <w:lang w:val="en-US"/>
@@ -2715,17 +2634,15 @@
           <w:p>
             <w:pPr>
               <w:pStyle w:val="ListParagraph"/>
-              <w:spacing w:line="240" w:lineRule="auto"/>
-              <w:ind w:left="0"/>
-              <w:rPr>
-                <w:lang w:val="en-US"/>
-              </w:rPr>
-            </w:pPr>
-          </w:p>
-          <w:p>
-            <w:pPr>
-              <w:pStyle w:val="ListParagraph"/>
-              <w:spacing w:line="240" w:lineRule="auto"/>
+              <w:ind w:left="0"/>
+              <w:rPr>
+                <w:lang w:val="en-US"/>
+              </w:rPr>
+            </w:pPr>
+          </w:p>
+          <w:p>
+            <w:pPr>
+              <w:pStyle w:val="ListParagraph"/>
               <w:ind w:left="0"/>
               <w:rPr>
                 <w:lang w:val="en-US"/>
@@ -2741,17 +2658,15 @@
           <w:p>
             <w:pPr>
               <w:pStyle w:val="ListParagraph"/>
-              <w:spacing w:line="240" w:lineRule="auto"/>
-              <w:ind w:left="0"/>
-              <w:rPr>
-                <w:lang w:val="en-US"/>
-              </w:rPr>
-            </w:pPr>
-          </w:p>
-          <w:p>
-            <w:pPr>
-              <w:pStyle w:val="ListParagraph"/>
-              <w:spacing w:line="240" w:lineRule="auto"/>
+              <w:ind w:left="0"/>
+              <w:rPr>
+                <w:lang w:val="en-US"/>
+              </w:rPr>
+            </w:pPr>
+          </w:p>
+          <w:p>
+            <w:pPr>
+              <w:pStyle w:val="ListParagraph"/>
               <w:ind w:left="0"/>
               <w:rPr>
                 <w:lang w:val="en-US"/>
@@ -2767,7 +2682,6 @@
           <w:p>
             <w:pPr>
               <w:pStyle w:val="ListParagraph"/>
-              <w:spacing w:line="240" w:lineRule="auto"/>
               <w:ind w:left="0"/>
               <w:rPr>
                 <w:lang w:val="en-US"/>
@@ -2783,17 +2697,15 @@
           <w:p>
             <w:pPr>
               <w:pStyle w:val="ListParagraph"/>
-              <w:spacing w:line="240" w:lineRule="auto"/>
-              <w:ind w:left="0"/>
-              <w:rPr>
-                <w:lang w:val="en-US"/>
-              </w:rPr>
-            </w:pPr>
-          </w:p>
-          <w:p>
-            <w:pPr>
-              <w:pStyle w:val="ListParagraph"/>
-              <w:spacing w:line="240" w:lineRule="auto"/>
+              <w:ind w:left="0"/>
+              <w:rPr>
+                <w:lang w:val="en-US"/>
+              </w:rPr>
+            </w:pPr>
+          </w:p>
+          <w:p>
+            <w:pPr>
+              <w:pStyle w:val="ListParagraph"/>
               <w:ind w:left="0"/>
               <w:rPr>
                 <w:lang w:val="en-US"/>
@@ -2809,7 +2721,6 @@
           <w:p>
             <w:pPr>
               <w:pStyle w:val="ListParagraph"/>
-              <w:spacing w:line="240" w:lineRule="auto"/>
               <w:ind w:left="0"/>
               <w:rPr>
                 <w:lang w:val="en-US"/>
@@ -2825,17 +2736,15 @@
           <w:p>
             <w:pPr>
               <w:pStyle w:val="ListParagraph"/>
-              <w:spacing w:line="240" w:lineRule="auto"/>
-              <w:ind w:left="0"/>
-              <w:rPr>
-                <w:lang w:val="en-US"/>
-              </w:rPr>
-            </w:pPr>
-          </w:p>
-          <w:p>
-            <w:pPr>
-              <w:pStyle w:val="ListParagraph"/>
-              <w:spacing w:line="240" w:lineRule="auto"/>
+              <w:ind w:left="0"/>
+              <w:rPr>
+                <w:lang w:val="en-US"/>
+              </w:rPr>
+            </w:pPr>
+          </w:p>
+          <w:p>
+            <w:pPr>
+              <w:pStyle w:val="ListParagraph"/>
               <w:ind w:left="0"/>
               <w:rPr>
                 <w:lang w:val="en-US"/>
@@ -2851,7 +2760,6 @@
           <w:p>
             <w:pPr>
               <w:pStyle w:val="ListParagraph"/>
-              <w:spacing w:line="240" w:lineRule="auto"/>
               <w:ind w:left="0"/>
               <w:rPr>
                 <w:lang w:val="en-US"/>
@@ -2867,17 +2775,15 @@
           <w:p>
             <w:pPr>
               <w:pStyle w:val="ListParagraph"/>
-              <w:spacing w:line="240" w:lineRule="auto"/>
-              <w:ind w:left="0"/>
-              <w:rPr>
-                <w:lang w:val="en-US"/>
-              </w:rPr>
-            </w:pPr>
-          </w:p>
-          <w:p>
-            <w:pPr>
-              <w:pStyle w:val="ListParagraph"/>
-              <w:spacing w:line="240" w:lineRule="auto"/>
+              <w:ind w:left="0"/>
+              <w:rPr>
+                <w:lang w:val="en-US"/>
+              </w:rPr>
+            </w:pPr>
+          </w:p>
+          <w:p>
+            <w:pPr>
+              <w:pStyle w:val="ListParagraph"/>
               <w:ind w:left="0"/>
               <w:rPr>
                 <w:lang w:val="en-US"/>
@@ -2893,7 +2799,6 @@
           <w:p>
             <w:pPr>
               <w:pStyle w:val="ListParagraph"/>
-              <w:spacing w:line="240" w:lineRule="auto"/>
               <w:ind w:left="0"/>
               <w:rPr>
                 <w:lang w:val="en-US"/>
@@ -2909,17 +2814,15 @@
           <w:p>
             <w:pPr>
               <w:pStyle w:val="ListParagraph"/>
-              <w:spacing w:line="240" w:lineRule="auto"/>
-              <w:ind w:left="0"/>
-              <w:rPr>
-                <w:lang w:val="en-US"/>
-              </w:rPr>
-            </w:pPr>
-          </w:p>
-          <w:p>
-            <w:pPr>
-              <w:pStyle w:val="ListParagraph"/>
-              <w:spacing w:line="240" w:lineRule="auto"/>
+              <w:ind w:left="0"/>
+              <w:rPr>
+                <w:lang w:val="en-US"/>
+              </w:rPr>
+            </w:pPr>
+          </w:p>
+          <w:p>
+            <w:pPr>
+              <w:pStyle w:val="ListParagraph"/>
               <w:ind w:left="0"/>
               <w:rPr>
                 <w:lang w:val="en-US"/>
@@ -2935,17 +2838,15 @@
           <w:p>
             <w:pPr>
               <w:pStyle w:val="ListParagraph"/>
-              <w:spacing w:line="240" w:lineRule="auto"/>
-              <w:ind w:left="0"/>
-              <w:rPr>
-                <w:lang w:val="en-US"/>
-              </w:rPr>
-            </w:pPr>
-          </w:p>
-          <w:p>
-            <w:pPr>
-              <w:pStyle w:val="ListParagraph"/>
-              <w:spacing w:line="240" w:lineRule="auto"/>
+              <w:ind w:left="0"/>
+              <w:rPr>
+                <w:lang w:val="en-US"/>
+              </w:rPr>
+            </w:pPr>
+          </w:p>
+          <w:p>
+            <w:pPr>
+              <w:pStyle w:val="ListParagraph"/>
               <w:ind w:left="0"/>
               <w:rPr>
                 <w:lang w:val="en-US"/>
@@ -2961,7 +2862,6 @@
           <w:p>
             <w:pPr>
               <w:pStyle w:val="ListParagraph"/>
-              <w:spacing w:line="240" w:lineRule="auto"/>
               <w:ind w:left="0"/>
               <w:rPr>
                 <w:lang w:val="en-US"/>
@@ -2977,7 +2877,6 @@
           <w:p>
             <w:pPr>
               <w:pStyle w:val="ListParagraph"/>
-              <w:spacing w:line="240" w:lineRule="auto"/>
               <w:ind w:left="0"/>
               <w:rPr>
                 <w:lang w:val="en-US"/>
@@ -2993,7 +2892,6 @@
           <w:p>
             <w:pPr>
               <w:pStyle w:val="ListParagraph"/>
-              <w:spacing w:line="240" w:lineRule="auto"/>
               <w:ind w:left="0"/>
               <w:rPr>
                 <w:lang w:val="en-US"/>
@@ -3009,7 +2907,6 @@
           <w:p>
             <w:pPr>
               <w:pStyle w:val="ListParagraph"/>
-              <w:spacing w:line="240" w:lineRule="auto"/>
               <w:ind w:left="0"/>
               <w:rPr>
                 <w:lang w:val="en-US"/>
@@ -3025,17 +2922,15 @@
           <w:p>
             <w:pPr>
               <w:pStyle w:val="ListParagraph"/>
-              <w:spacing w:line="240" w:lineRule="auto"/>
-              <w:ind w:left="0"/>
-              <w:rPr>
-                <w:lang w:val="en-US"/>
-              </w:rPr>
-            </w:pPr>
-          </w:p>
-          <w:p>
-            <w:pPr>
-              <w:pStyle w:val="ListParagraph"/>
-              <w:spacing w:line="240" w:lineRule="auto"/>
+              <w:ind w:left="0"/>
+              <w:rPr>
+                <w:lang w:val="en-US"/>
+              </w:rPr>
+            </w:pPr>
+          </w:p>
+          <w:p>
+            <w:pPr>
+              <w:pStyle w:val="ListParagraph"/>
               <w:ind w:left="0"/>
               <w:rPr>
                 <w:lang w:val="en-US"/>
@@ -3200,7 +3095,6 @@
           <w:p>
             <w:pPr>
               <w:pStyle w:val="ListParagraph"/>
-              <w:spacing w:line="240" w:lineRule="auto"/>
               <w:ind w:left="0"/>
               <w:rPr>
                 <w:lang w:val="en-US"/>
@@ -3216,7 +3110,6 @@
           <w:p>
             <w:pPr>
               <w:pStyle w:val="ListParagraph"/>
-              <w:spacing w:line="240" w:lineRule="auto"/>
               <w:ind w:left="0"/>
               <w:rPr>
                 <w:lang w:val="en-US"/>
@@ -3232,17 +3125,15 @@
           <w:p>
             <w:pPr>
               <w:pStyle w:val="ListParagraph"/>
-              <w:spacing w:line="240" w:lineRule="auto"/>
-              <w:ind w:left="0"/>
-              <w:rPr>
-                <w:lang w:val="en-US"/>
-              </w:rPr>
-            </w:pPr>
-          </w:p>
-          <w:p>
-            <w:pPr>
-              <w:pStyle w:val="ListParagraph"/>
-              <w:spacing w:line="240" w:lineRule="auto"/>
+              <w:ind w:left="0"/>
+              <w:rPr>
+                <w:lang w:val="en-US"/>
+              </w:rPr>
+            </w:pPr>
+          </w:p>
+          <w:p>
+            <w:pPr>
+              <w:pStyle w:val="ListParagraph"/>
               <w:ind w:left="0"/>
               <w:rPr>
                 <w:lang w:val="en-US"/>
@@ -3258,17 +3149,15 @@
           <w:p>
             <w:pPr>
               <w:pStyle w:val="ListParagraph"/>
-              <w:spacing w:line="240" w:lineRule="auto"/>
-              <w:ind w:left="0"/>
-              <w:rPr>
-                <w:lang w:val="en-US"/>
-              </w:rPr>
-            </w:pPr>
-          </w:p>
-          <w:p>
-            <w:pPr>
-              <w:pStyle w:val="ListParagraph"/>
-              <w:spacing w:line="240" w:lineRule="auto"/>
+              <w:ind w:left="0"/>
+              <w:rPr>
+                <w:lang w:val="en-US"/>
+              </w:rPr>
+            </w:pPr>
+          </w:p>
+          <w:p>
+            <w:pPr>
+              <w:pStyle w:val="ListParagraph"/>
               <w:ind w:left="0"/>
               <w:rPr>
                 <w:lang w:val="en-US"/>
@@ -3284,7 +3173,6 @@
           <w:p>
             <w:pPr>
               <w:pStyle w:val="ListParagraph"/>
-              <w:spacing w:line="240" w:lineRule="auto"/>
               <w:ind w:left="0"/>
               <w:rPr>
                 <w:lang w:val="en-US"/>
@@ -3300,7 +3188,6 @@
           <w:p>
             <w:pPr>
               <w:pStyle w:val="ListParagraph"/>
-              <w:spacing w:line="240" w:lineRule="auto"/>
               <w:ind w:left="0"/>
               <w:rPr>
                 <w:lang w:val="en-US"/>
@@ -3316,7 +3203,6 @@
           <w:p>
             <w:pPr>
               <w:pStyle w:val="ListParagraph"/>
-              <w:spacing w:line="240" w:lineRule="auto"/>
               <w:ind w:left="0"/>
               <w:rPr>
                 <w:lang w:val="en-US"/>
@@ -3332,7 +3218,6 @@
           <w:p>
             <w:pPr>
               <w:pStyle w:val="ListParagraph"/>
-              <w:spacing w:line="240" w:lineRule="auto"/>
               <w:ind w:left="0"/>
               <w:rPr>
                 <w:lang w:val="en-US"/>
@@ -3348,7 +3233,6 @@
           <w:p>
             <w:pPr>
               <w:pStyle w:val="ListParagraph"/>
-              <w:spacing w:line="240" w:lineRule="auto"/>
               <w:ind w:left="0"/>
               <w:rPr>
                 <w:lang w:val="en-US"/>
@@ -3364,17 +3248,15 @@
           <w:p>
             <w:pPr>
               <w:pStyle w:val="ListParagraph"/>
-              <w:spacing w:line="240" w:lineRule="auto"/>
-              <w:ind w:left="0"/>
-              <w:rPr>
-                <w:lang w:val="en-US"/>
-              </w:rPr>
-            </w:pPr>
-          </w:p>
-          <w:p>
-            <w:pPr>
-              <w:pStyle w:val="ListParagraph"/>
-              <w:spacing w:line="240" w:lineRule="auto"/>
+              <w:ind w:left="0"/>
+              <w:rPr>
+                <w:lang w:val="en-US"/>
+              </w:rPr>
+            </w:pPr>
+          </w:p>
+          <w:p>
+            <w:pPr>
+              <w:pStyle w:val="ListParagraph"/>
               <w:ind w:left="0"/>
               <w:rPr>
                 <w:lang w:val="en-US"/>
@@ -3390,7 +3272,6 @@
           <w:p>
             <w:pPr>
               <w:pStyle w:val="ListParagraph"/>
-              <w:spacing w:line="240" w:lineRule="auto"/>
               <w:ind w:left="0"/>
               <w:rPr>
                 <w:lang w:val="en-US"/>
@@ -3406,7 +3287,6 @@
           <w:p>
             <w:pPr>
               <w:pStyle w:val="ListParagraph"/>
-              <w:spacing w:line="240" w:lineRule="auto"/>
               <w:ind w:left="0"/>
               <w:rPr>
                 <w:lang w:val="en-US"/>
@@ -3422,7 +3302,6 @@
           <w:p>
             <w:pPr>
               <w:pStyle w:val="ListParagraph"/>
-              <w:spacing w:line="240" w:lineRule="auto"/>
               <w:ind w:left="0"/>
               <w:rPr>
                 <w:lang w:val="en-US"/>
@@ -3438,7 +3317,6 @@
           <w:p>
             <w:pPr>
               <w:pStyle w:val="ListParagraph"/>
-              <w:spacing w:line="240" w:lineRule="auto"/>
               <w:ind w:left="0"/>
               <w:rPr>
                 <w:lang w:val="en-US"/>
@@ -3454,7 +3332,6 @@
           <w:p>
             <w:pPr>
               <w:pStyle w:val="ListParagraph"/>
-              <w:spacing w:line="240" w:lineRule="auto"/>
               <w:ind w:left="0"/>
               <w:rPr>
                 <w:lang w:val="en-US"/>
@@ -3470,17 +3347,15 @@
           <w:p>
             <w:pPr>
               <w:pStyle w:val="ListParagraph"/>
-              <w:spacing w:line="240" w:lineRule="auto"/>
-              <w:ind w:left="0"/>
-              <w:rPr>
-                <w:lang w:val="en-US"/>
-              </w:rPr>
-            </w:pPr>
-          </w:p>
-          <w:p>
-            <w:pPr>
-              <w:pStyle w:val="ListParagraph"/>
-              <w:spacing w:line="240" w:lineRule="auto"/>
+              <w:ind w:left="0"/>
+              <w:rPr>
+                <w:lang w:val="en-US"/>
+              </w:rPr>
+            </w:pPr>
+          </w:p>
+          <w:p>
+            <w:pPr>
+              <w:pStyle w:val="ListParagraph"/>
               <w:ind w:left="0"/>
               <w:rPr>
                 <w:lang w:val="en-US"/>
@@ -3496,7 +3371,6 @@
           <w:p>
             <w:pPr>
               <w:pStyle w:val="ListParagraph"/>
-              <w:spacing w:line="240" w:lineRule="auto"/>
               <w:ind w:left="0"/>
               <w:rPr>
                 <w:lang w:val="en-US"/>
@@ -3512,7 +3386,6 @@
           <w:p>
             <w:pPr>
               <w:pStyle w:val="ListParagraph"/>
-              <w:spacing w:line="240" w:lineRule="auto"/>
               <w:ind w:left="0"/>
               <w:rPr>
                 <w:lang w:val="en-US"/>
@@ -3528,7 +3401,6 @@
           <w:p>
             <w:pPr>
               <w:pStyle w:val="ListParagraph"/>
-              <w:spacing w:line="240" w:lineRule="auto"/>
               <w:ind w:left="0"/>
               <w:rPr>
                 <w:lang w:val="en-US"/>
@@ -3544,7 +3416,6 @@
           <w:p>
             <w:pPr>
               <w:pStyle w:val="ListParagraph"/>
-              <w:spacing w:line="240" w:lineRule="auto"/>
               <w:ind w:left="0"/>
               <w:rPr>
                 <w:lang w:val="en-US"/>
@@ -3560,17 +3431,15 @@
           <w:p>
             <w:pPr>
               <w:pStyle w:val="ListParagraph"/>
-              <w:spacing w:line="240" w:lineRule="auto"/>
-              <w:ind w:left="0"/>
-              <w:rPr>
-                <w:lang w:val="en-US"/>
-              </w:rPr>
-            </w:pPr>
-          </w:p>
-          <w:p>
-            <w:pPr>
-              <w:pStyle w:val="ListParagraph"/>
-              <w:spacing w:line="240" w:lineRule="auto"/>
+              <w:ind w:left="0"/>
+              <w:rPr>
+                <w:lang w:val="en-US"/>
+              </w:rPr>
+            </w:pPr>
+          </w:p>
+          <w:p>
+            <w:pPr>
+              <w:pStyle w:val="ListParagraph"/>
               <w:ind w:left="0"/>
               <w:rPr>
                 <w:lang w:val="en-US"/>
@@ -3586,7 +3455,6 @@
           <w:p>
             <w:pPr>
               <w:pStyle w:val="ListParagraph"/>
-              <w:spacing w:line="240" w:lineRule="auto"/>
               <w:ind w:left="0"/>
               <w:rPr>
                 <w:lang w:val="en-US"/>
@@ -3602,7 +3470,6 @@
           <w:p>
             <w:pPr>
               <w:pStyle w:val="ListParagraph"/>
-              <w:spacing w:line="240" w:lineRule="auto"/>
               <w:ind w:left="0"/>
               <w:rPr>
                 <w:lang w:val="en-US"/>
@@ -3618,7 +3485,6 @@
           <w:p>
             <w:pPr>
               <w:pStyle w:val="ListParagraph"/>
-              <w:spacing w:line="240" w:lineRule="auto"/>
               <w:ind w:left="0"/>
               <w:rPr>
                 <w:lang w:val="en-US"/>
@@ -3634,7 +3500,6 @@
           <w:p>
             <w:pPr>
               <w:pStyle w:val="ListParagraph"/>
-              <w:spacing w:line="240" w:lineRule="auto"/>
               <w:ind w:left="0"/>
               <w:rPr>
                 <w:lang w:val="en-US"/>
@@ -3650,17 +3515,15 @@
           <w:p>
             <w:pPr>
               <w:pStyle w:val="ListParagraph"/>
-              <w:spacing w:line="240" w:lineRule="auto"/>
-              <w:ind w:left="0"/>
-              <w:rPr>
-                <w:lang w:val="en-US"/>
-              </w:rPr>
-            </w:pPr>
-          </w:p>
-          <w:p>
-            <w:pPr>
-              <w:pStyle w:val="ListParagraph"/>
-              <w:spacing w:line="240" w:lineRule="auto"/>
+              <w:ind w:left="0"/>
+              <w:rPr>
+                <w:lang w:val="en-US"/>
+              </w:rPr>
+            </w:pPr>
+          </w:p>
+          <w:p>
+            <w:pPr>
+              <w:pStyle w:val="ListParagraph"/>
               <w:ind w:left="0"/>
               <w:rPr>
                 <w:lang w:val="en-US"/>
@@ -3676,17 +3539,15 @@
           <w:p>
             <w:pPr>
               <w:pStyle w:val="ListParagraph"/>
-              <w:spacing w:line="240" w:lineRule="auto"/>
-              <w:ind w:left="0"/>
-              <w:rPr>
-                <w:lang w:val="en-US"/>
-              </w:rPr>
-            </w:pPr>
-          </w:p>
-          <w:p>
-            <w:pPr>
-              <w:pStyle w:val="ListParagraph"/>
-              <w:spacing w:line="240" w:lineRule="auto"/>
+              <w:ind w:left="0"/>
+              <w:rPr>
+                <w:lang w:val="en-US"/>
+              </w:rPr>
+            </w:pPr>
+          </w:p>
+          <w:p>
+            <w:pPr>
+              <w:pStyle w:val="ListParagraph"/>
               <w:ind w:left="0"/>
               <w:rPr>
                 <w:lang w:val="en-US"/>
@@ -3703,7 +3564,6 @@
           <w:p>
             <w:pPr>
               <w:pStyle w:val="ListParagraph"/>
-              <w:spacing w:line="240" w:lineRule="auto"/>
               <w:ind w:left="0"/>
               <w:rPr>
                 <w:lang w:val="en-US"/>
@@ -3719,17 +3579,15 @@
           <w:p>
             <w:pPr>
               <w:pStyle w:val="ListParagraph"/>
-              <w:spacing w:line="240" w:lineRule="auto"/>
-              <w:ind w:left="0"/>
-              <w:rPr>
-                <w:lang w:val="en-US"/>
-              </w:rPr>
-            </w:pPr>
-          </w:p>
-          <w:p>
-            <w:pPr>
-              <w:pStyle w:val="ListParagraph"/>
-              <w:spacing w:line="240" w:lineRule="auto"/>
+              <w:ind w:left="0"/>
+              <w:rPr>
+                <w:lang w:val="en-US"/>
+              </w:rPr>
+            </w:pPr>
+          </w:p>
+          <w:p>
+            <w:pPr>
+              <w:pStyle w:val="ListParagraph"/>
               <w:ind w:left="0"/>
               <w:rPr>
                 <w:lang w:val="en-US"/>
@@ -3745,7 +3603,6 @@
           <w:p>
             <w:pPr>
               <w:pStyle w:val="ListParagraph"/>
-              <w:spacing w:line="240" w:lineRule="auto"/>
               <w:ind w:left="0"/>
               <w:rPr>
                 <w:lang w:val="en-US"/>
@@ -3761,17 +3618,15 @@
           <w:p>
             <w:pPr>
               <w:pStyle w:val="ListParagraph"/>
-              <w:spacing w:line="240" w:lineRule="auto"/>
-              <w:ind w:left="0"/>
-              <w:rPr>
-                <w:lang w:val="en-US"/>
-              </w:rPr>
-            </w:pPr>
-          </w:p>
-          <w:p>
-            <w:pPr>
-              <w:pStyle w:val="ListParagraph"/>
-              <w:spacing w:line="240" w:lineRule="auto"/>
+              <w:ind w:left="0"/>
+              <w:rPr>
+                <w:lang w:val="en-US"/>
+              </w:rPr>
+            </w:pPr>
+          </w:p>
+          <w:p>
+            <w:pPr>
+              <w:pStyle w:val="ListParagraph"/>
               <w:ind w:left="0"/>
               <w:rPr>
                 <w:lang w:val="en-US"/>
@@ -3787,17 +3642,15 @@
           <w:p>
             <w:pPr>
               <w:pStyle w:val="ListParagraph"/>
-              <w:spacing w:line="240" w:lineRule="auto"/>
-              <w:ind w:left="0"/>
-              <w:rPr>
-                <w:lang w:val="en-US"/>
-              </w:rPr>
-            </w:pPr>
-          </w:p>
-          <w:p>
-            <w:pPr>
-              <w:pStyle w:val="ListParagraph"/>
-              <w:spacing w:line="240" w:lineRule="auto"/>
+              <w:ind w:left="0"/>
+              <w:rPr>
+                <w:lang w:val="en-US"/>
+              </w:rPr>
+            </w:pPr>
+          </w:p>
+          <w:p>
+            <w:pPr>
+              <w:pStyle w:val="ListParagraph"/>
               <w:ind w:left="0"/>
               <w:rPr>
                 <w:lang w:val="en-US"/>
@@ -3813,7 +3666,6 @@
           <w:p>
             <w:pPr>
               <w:pStyle w:val="ListParagraph"/>
-              <w:spacing w:line="240" w:lineRule="auto"/>
               <w:ind w:left="0"/>
               <w:rPr>
                 <w:lang w:val="en-US"/>
@@ -3829,17 +3681,15 @@
           <w:p>
             <w:pPr>
               <w:pStyle w:val="ListParagraph"/>
-              <w:spacing w:line="240" w:lineRule="auto"/>
-              <w:ind w:left="0"/>
-              <w:rPr>
-                <w:lang w:val="en-US"/>
-              </w:rPr>
-            </w:pPr>
-          </w:p>
-          <w:p>
-            <w:pPr>
-              <w:pStyle w:val="ListParagraph"/>
-              <w:spacing w:line="240" w:lineRule="auto"/>
+              <w:ind w:left="0"/>
+              <w:rPr>
+                <w:lang w:val="en-US"/>
+              </w:rPr>
+            </w:pPr>
+          </w:p>
+          <w:p>
+            <w:pPr>
+              <w:pStyle w:val="ListParagraph"/>
               <w:ind w:left="0"/>
               <w:rPr>
                 <w:lang w:val="en-US"/>
@@ -3855,7 +3705,6 @@
           <w:p>
             <w:pPr>
               <w:pStyle w:val="ListParagraph"/>
-              <w:spacing w:line="240" w:lineRule="auto"/>
               <w:ind w:left="0"/>
               <w:rPr>
                 <w:lang w:val="en-US"/>
@@ -3871,17 +3720,15 @@
           <w:p>
             <w:pPr>
               <w:pStyle w:val="ListParagraph"/>
-              <w:spacing w:line="240" w:lineRule="auto"/>
-              <w:ind w:left="0"/>
-              <w:rPr>
-                <w:lang w:val="en-US"/>
-              </w:rPr>
-            </w:pPr>
-          </w:p>
-          <w:p>
-            <w:pPr>
-              <w:pStyle w:val="ListParagraph"/>
-              <w:spacing w:line="240" w:lineRule="auto"/>
+              <w:ind w:left="0"/>
+              <w:rPr>
+                <w:lang w:val="en-US"/>
+              </w:rPr>
+            </w:pPr>
+          </w:p>
+          <w:p>
+            <w:pPr>
+              <w:pStyle w:val="ListParagraph"/>
               <w:ind w:left="0"/>
               <w:rPr>
                 <w:lang w:val="en-US"/>
@@ -3897,7 +3744,6 @@
           <w:p>
             <w:pPr>
               <w:pStyle w:val="ListParagraph"/>
-              <w:spacing w:line="240" w:lineRule="auto"/>
               <w:ind w:left="0"/>
               <w:rPr>
                 <w:lang w:val="en-US"/>
@@ -3913,17 +3759,15 @@
           <w:p>
             <w:pPr>
               <w:pStyle w:val="ListParagraph"/>
-              <w:spacing w:line="240" w:lineRule="auto"/>
-              <w:ind w:left="0"/>
-              <w:rPr>
-                <w:lang w:val="en-US"/>
-              </w:rPr>
-            </w:pPr>
-          </w:p>
-          <w:p>
-            <w:pPr>
-              <w:pStyle w:val="ListParagraph"/>
-              <w:spacing w:line="240" w:lineRule="auto"/>
+              <w:ind w:left="0"/>
+              <w:rPr>
+                <w:lang w:val="en-US"/>
+              </w:rPr>
+            </w:pPr>
+          </w:p>
+          <w:p>
+            <w:pPr>
+              <w:pStyle w:val="ListParagraph"/>
               <w:ind w:left="0"/>
               <w:rPr>
                 <w:lang w:val="en-US"/>
@@ -3939,17 +3783,15 @@
           <w:p>
             <w:pPr>
               <w:pStyle w:val="ListParagraph"/>
-              <w:spacing w:line="240" w:lineRule="auto"/>
-              <w:ind w:left="0"/>
-              <w:rPr>
-                <w:lang w:val="en-US"/>
-              </w:rPr>
-            </w:pPr>
-          </w:p>
-          <w:p>
-            <w:pPr>
-              <w:pStyle w:val="ListParagraph"/>
-              <w:spacing w:line="240" w:lineRule="auto"/>
+              <w:ind w:left="0"/>
+              <w:rPr>
+                <w:lang w:val="en-US"/>
+              </w:rPr>
+            </w:pPr>
+          </w:p>
+          <w:p>
+            <w:pPr>
+              <w:pStyle w:val="ListParagraph"/>
               <w:ind w:left="0"/>
               <w:rPr>
                 <w:lang w:val="en-US"/>
@@ -3965,7 +3807,6 @@
           <w:p>
             <w:pPr>
               <w:pStyle w:val="ListParagraph"/>
-              <w:spacing w:line="240" w:lineRule="auto"/>
               <w:ind w:left="0"/>
               <w:rPr>
                 <w:lang w:val="en-US"/>
@@ -3981,17 +3822,15 @@
           <w:p>
             <w:pPr>
               <w:pStyle w:val="ListParagraph"/>
-              <w:spacing w:line="240" w:lineRule="auto"/>
-              <w:ind w:left="0"/>
-              <w:rPr>
-                <w:lang w:val="en-US"/>
-              </w:rPr>
-            </w:pPr>
-          </w:p>
-          <w:p>
-            <w:pPr>
-              <w:pStyle w:val="ListParagraph"/>
-              <w:spacing w:line="240" w:lineRule="auto"/>
+              <w:ind w:left="0"/>
+              <w:rPr>
+                <w:lang w:val="en-US"/>
+              </w:rPr>
+            </w:pPr>
+          </w:p>
+          <w:p>
+            <w:pPr>
+              <w:pStyle w:val="ListParagraph"/>
               <w:ind w:left="0"/>
               <w:rPr>
                 <w:lang w:val="en-US"/>
@@ -4007,7 +3846,6 @@
           <w:p>
             <w:pPr>
               <w:pStyle w:val="ListParagraph"/>
-              <w:spacing w:line="240" w:lineRule="auto"/>
               <w:ind w:left="0"/>
               <w:rPr>
                 <w:lang w:val="en-US"/>
@@ -4023,17 +3861,15 @@
           <w:p>
             <w:pPr>
               <w:pStyle w:val="ListParagraph"/>
-              <w:spacing w:line="240" w:lineRule="auto"/>
-              <w:ind w:left="0"/>
-              <w:rPr>
-                <w:lang w:val="en-US"/>
-              </w:rPr>
-            </w:pPr>
-          </w:p>
-          <w:p>
-            <w:pPr>
-              <w:pStyle w:val="ListParagraph"/>
-              <w:spacing w:line="240" w:lineRule="auto"/>
+              <w:ind w:left="0"/>
+              <w:rPr>
+                <w:lang w:val="en-US"/>
+              </w:rPr>
+            </w:pPr>
+          </w:p>
+          <w:p>
+            <w:pPr>
+              <w:pStyle w:val="ListParagraph"/>
               <w:ind w:left="0"/>
               <w:rPr>
                 <w:lang w:val="en-US"/>
@@ -4049,7 +3885,6 @@
           <w:p>
             <w:pPr>
               <w:pStyle w:val="ListParagraph"/>
-              <w:spacing w:line="240" w:lineRule="auto"/>
               <w:ind w:left="0"/>
               <w:rPr>
                 <w:lang w:val="en-US"/>
@@ -4065,17 +3900,15 @@
           <w:p>
             <w:pPr>
               <w:pStyle w:val="ListParagraph"/>
-              <w:spacing w:line="240" w:lineRule="auto"/>
-              <w:ind w:left="0"/>
-              <w:rPr>
-                <w:lang w:val="en-US"/>
-              </w:rPr>
-            </w:pPr>
-          </w:p>
-          <w:p>
-            <w:pPr>
-              <w:pStyle w:val="ListParagraph"/>
-              <w:spacing w:line="240" w:lineRule="auto"/>
+              <w:ind w:left="0"/>
+              <w:rPr>
+                <w:lang w:val="en-US"/>
+              </w:rPr>
+            </w:pPr>
+          </w:p>
+          <w:p>
+            <w:pPr>
+              <w:pStyle w:val="ListParagraph"/>
               <w:ind w:left="0"/>
               <w:rPr>
                 <w:lang w:val="en-US"/>
@@ -4091,17 +3924,15 @@
           <w:p>
             <w:pPr>
               <w:pStyle w:val="ListParagraph"/>
-              <w:spacing w:line="240" w:lineRule="auto"/>
-              <w:ind w:left="0"/>
-              <w:rPr>
-                <w:lang w:val="en-US"/>
-              </w:rPr>
-            </w:pPr>
-          </w:p>
-          <w:p>
-            <w:pPr>
-              <w:pStyle w:val="ListParagraph"/>
-              <w:spacing w:line="240" w:lineRule="auto"/>
+              <w:ind w:left="0"/>
+              <w:rPr>
+                <w:lang w:val="en-US"/>
+              </w:rPr>
+            </w:pPr>
+          </w:p>
+          <w:p>
+            <w:pPr>
+              <w:pStyle w:val="ListParagraph"/>
               <w:ind w:left="0"/>
               <w:rPr>
                 <w:lang w:val="en-US"/>
@@ -4117,7 +3948,6 @@
           <w:p>
             <w:pPr>
               <w:pStyle w:val="ListParagraph"/>
-              <w:spacing w:line="240" w:lineRule="auto"/>
               <w:ind w:left="0"/>
               <w:rPr>
                 <w:lang w:val="en-US"/>
@@ -4133,7 +3963,6 @@
           <w:p>
             <w:pPr>
               <w:pStyle w:val="ListParagraph"/>
-              <w:spacing w:line="240" w:lineRule="auto"/>
               <w:ind w:left="0"/>
               <w:rPr>
                 <w:lang w:val="en-US"/>
@@ -4149,7 +3978,6 @@
           <w:p>
             <w:pPr>
               <w:pStyle w:val="ListParagraph"/>
-              <w:spacing w:line="240" w:lineRule="auto"/>
               <w:ind w:left="0"/>
               <w:rPr>
                 <w:lang w:val="en-US"/>
@@ -4165,7 +3993,6 @@
           <w:p>
             <w:pPr>
               <w:pStyle w:val="ListParagraph"/>
-              <w:spacing w:line="240" w:lineRule="auto"/>
               <w:ind w:left="0"/>
               <w:rPr>
                 <w:lang w:val="en-US"/>
@@ -4181,17 +4008,15 @@
           <w:p>
             <w:pPr>
               <w:pStyle w:val="ListParagraph"/>
-              <w:spacing w:line="240" w:lineRule="auto"/>
-              <w:ind w:left="0"/>
-              <w:rPr>
-                <w:lang w:val="en-US"/>
-              </w:rPr>
-            </w:pPr>
-          </w:p>
-          <w:p>
-            <w:pPr>
-              <w:pStyle w:val="ListParagraph"/>
-              <w:spacing w:line="240" w:lineRule="auto"/>
+              <w:ind w:left="0"/>
+              <w:rPr>
+                <w:lang w:val="en-US"/>
+              </w:rPr>
+            </w:pPr>
+          </w:p>
+          <w:p>
+            <w:pPr>
+              <w:pStyle w:val="ListParagraph"/>
               <w:ind w:left="0"/>
               <w:rPr>
                 <w:lang w:val="en-US"/>
@@ -4356,7 +4181,6 @@
           <w:p>
             <w:pPr>
               <w:pStyle w:val="ListParagraph"/>
-              <w:spacing w:line="240" w:lineRule="auto"/>
               <w:ind w:left="0"/>
               <w:rPr>
                 <w:lang w:val="en-US"/>
@@ -4372,7 +4196,6 @@
           <w:p>
             <w:pPr>
               <w:pStyle w:val="ListParagraph"/>
-              <w:spacing w:line="240" w:lineRule="auto"/>
               <w:ind w:left="0"/>
               <w:rPr>
                 <w:lang w:val="en-US"/>
@@ -4388,17 +4211,15 @@
           <w:p>
             <w:pPr>
               <w:pStyle w:val="ListParagraph"/>
-              <w:spacing w:line="240" w:lineRule="auto"/>
-              <w:ind w:left="0"/>
-              <w:rPr>
-                <w:lang w:val="en-US"/>
-              </w:rPr>
-            </w:pPr>
-          </w:p>
-          <w:p>
-            <w:pPr>
-              <w:pStyle w:val="ListParagraph"/>
-              <w:spacing w:line="240" w:lineRule="auto"/>
+              <w:ind w:left="0"/>
+              <w:rPr>
+                <w:lang w:val="en-US"/>
+              </w:rPr>
+            </w:pPr>
+          </w:p>
+          <w:p>
+            <w:pPr>
+              <w:pStyle w:val="ListParagraph"/>
               <w:ind w:left="0"/>
               <w:rPr>
                 <w:lang w:val="en-US"/>
@@ -4414,17 +4235,15 @@
           <w:p>
             <w:pPr>
               <w:pStyle w:val="ListParagraph"/>
-              <w:spacing w:line="240" w:lineRule="auto"/>
-              <w:ind w:left="0"/>
-              <w:rPr>
-                <w:lang w:val="en-US"/>
-              </w:rPr>
-            </w:pPr>
-          </w:p>
-          <w:p>
-            <w:pPr>
-              <w:pStyle w:val="ListParagraph"/>
-              <w:spacing w:line="240" w:lineRule="auto"/>
+              <w:ind w:left="0"/>
+              <w:rPr>
+                <w:lang w:val="en-US"/>
+              </w:rPr>
+            </w:pPr>
+          </w:p>
+          <w:p>
+            <w:pPr>
+              <w:pStyle w:val="ListParagraph"/>
               <w:ind w:left="0"/>
               <w:rPr>
                 <w:lang w:val="en-US"/>
@@ -4440,7 +4259,6 @@
           <w:p>
             <w:pPr>
               <w:pStyle w:val="ListParagraph"/>
-              <w:spacing w:line="240" w:lineRule="auto"/>
               <w:ind w:left="0"/>
               <w:rPr>
                 <w:lang w:val="en-US"/>
@@ -4456,7 +4274,6 @@
           <w:p>
             <w:pPr>
               <w:pStyle w:val="ListParagraph"/>
-              <w:spacing w:line="240" w:lineRule="auto"/>
               <w:ind w:left="0"/>
               <w:rPr>
                 <w:lang w:val="en-US"/>
@@ -4472,7 +4289,6 @@
           <w:p>
             <w:pPr>
               <w:pStyle w:val="ListParagraph"/>
-              <w:spacing w:line="240" w:lineRule="auto"/>
               <w:ind w:left="0"/>
               <w:rPr>
                 <w:lang w:val="en-US"/>
@@ -4488,7 +4304,6 @@
           <w:p>
             <w:pPr>
               <w:pStyle w:val="ListParagraph"/>
-              <w:spacing w:line="240" w:lineRule="auto"/>
               <w:ind w:left="0"/>
               <w:rPr>
                 <w:lang w:val="en-US"/>
@@ -4504,7 +4319,6 @@
           <w:p>
             <w:pPr>
               <w:pStyle w:val="ListParagraph"/>
-              <w:spacing w:line="240" w:lineRule="auto"/>
               <w:ind w:left="0"/>
               <w:rPr>
                 <w:lang w:val="en-US"/>
@@ -4520,7 +4334,6 @@
           <w:p>
             <w:pPr>
               <w:pStyle w:val="ListParagraph"/>
-              <w:spacing w:line="240" w:lineRule="auto"/>
               <w:ind w:left="0"/>
               <w:rPr>
                 <w:lang w:val="en-US"/>
@@ -4536,17 +4349,15 @@
           <w:p>
             <w:pPr>
               <w:pStyle w:val="ListParagraph"/>
-              <w:spacing w:line="240" w:lineRule="auto"/>
-              <w:ind w:left="0"/>
-              <w:rPr>
-                <w:lang w:val="en-US"/>
-              </w:rPr>
-            </w:pPr>
-          </w:p>
-          <w:p>
-            <w:pPr>
-              <w:pStyle w:val="ListParagraph"/>
-              <w:spacing w:line="240" w:lineRule="auto"/>
+              <w:ind w:left="0"/>
+              <w:rPr>
+                <w:lang w:val="en-US"/>
+              </w:rPr>
+            </w:pPr>
+          </w:p>
+          <w:p>
+            <w:pPr>
+              <w:pStyle w:val="ListParagraph"/>
               <w:ind w:left="0"/>
               <w:rPr>
                 <w:lang w:val="en-US"/>
@@ -4562,7 +4373,6 @@
           <w:p>
             <w:pPr>
               <w:pStyle w:val="ListParagraph"/>
-              <w:spacing w:line="240" w:lineRule="auto"/>
               <w:ind w:left="0"/>
               <w:rPr>
                 <w:lang w:val="en-US"/>
@@ -4578,7 +4388,6 @@
           <w:p>
             <w:pPr>
               <w:pStyle w:val="ListParagraph"/>
-              <w:spacing w:line="240" w:lineRule="auto"/>
               <w:ind w:left="0"/>
               <w:rPr>
                 <w:lang w:val="en-US"/>
@@ -4594,7 +4403,6 @@
           <w:p>
             <w:pPr>
               <w:pStyle w:val="ListParagraph"/>
-              <w:spacing w:line="240" w:lineRule="auto"/>
               <w:ind w:left="0"/>
               <w:rPr>
                 <w:lang w:val="en-US"/>
@@ -4610,7 +4418,6 @@
           <w:p>
             <w:pPr>
               <w:pStyle w:val="ListParagraph"/>
-              <w:spacing w:line="240" w:lineRule="auto"/>
               <w:ind w:left="0"/>
               <w:rPr>
                 <w:lang w:val="en-US"/>
@@ -4626,17 +4433,15 @@
           <w:p>
             <w:pPr>
               <w:pStyle w:val="ListParagraph"/>
-              <w:spacing w:line="240" w:lineRule="auto"/>
-              <w:ind w:left="0"/>
-              <w:rPr>
-                <w:lang w:val="en-US"/>
-              </w:rPr>
-            </w:pPr>
-          </w:p>
-          <w:p>
-            <w:pPr>
-              <w:pStyle w:val="ListParagraph"/>
-              <w:spacing w:line="240" w:lineRule="auto"/>
+              <w:ind w:left="0"/>
+              <w:rPr>
+                <w:lang w:val="en-US"/>
+              </w:rPr>
+            </w:pPr>
+          </w:p>
+          <w:p>
+            <w:pPr>
+              <w:pStyle w:val="ListParagraph"/>
               <w:ind w:left="0"/>
               <w:rPr>
                 <w:lang w:val="en-US"/>
@@ -4652,17 +4457,15 @@
           <w:p>
             <w:pPr>
               <w:pStyle w:val="ListParagraph"/>
-              <w:spacing w:line="240" w:lineRule="auto"/>
-              <w:ind w:left="0"/>
-              <w:rPr>
-                <w:lang w:val="en-US"/>
-              </w:rPr>
-            </w:pPr>
-          </w:p>
-          <w:p>
-            <w:pPr>
-              <w:pStyle w:val="ListParagraph"/>
-              <w:spacing w:line="240" w:lineRule="auto"/>
+              <w:ind w:left="0"/>
+              <w:rPr>
+                <w:lang w:val="en-US"/>
+              </w:rPr>
+            </w:pPr>
+          </w:p>
+          <w:p>
+            <w:pPr>
+              <w:pStyle w:val="ListParagraph"/>
               <w:ind w:left="0"/>
               <w:rPr>
                 <w:lang w:val="en-US"/>
@@ -4678,7 +4481,6 @@
           <w:p>
             <w:pPr>
               <w:pStyle w:val="ListParagraph"/>
-              <w:spacing w:line="240" w:lineRule="auto"/>
               <w:ind w:left="0"/>
               <w:rPr>
                 <w:lang w:val="en-US"/>
@@ -4694,7 +4496,6 @@
           <w:p>
             <w:pPr>
               <w:pStyle w:val="ListParagraph"/>
-              <w:spacing w:line="240" w:lineRule="auto"/>
               <w:ind w:left="0"/>
               <w:rPr>
                 <w:lang w:val="en-US"/>
@@ -4710,7 +4511,6 @@
           <w:p>
             <w:pPr>
               <w:pStyle w:val="ListParagraph"/>
-              <w:spacing w:line="240" w:lineRule="auto"/>
               <w:ind w:left="0"/>
               <w:rPr>
                 <w:lang w:val="en-US"/>
@@ -4726,17 +4526,15 @@
           <w:p>
             <w:pPr>
               <w:pStyle w:val="ListParagraph"/>
-              <w:spacing w:line="240" w:lineRule="auto"/>
-              <w:ind w:left="0"/>
-              <w:rPr>
-                <w:lang w:val="en-US"/>
-              </w:rPr>
-            </w:pPr>
-          </w:p>
-          <w:p>
-            <w:pPr>
-              <w:pStyle w:val="ListParagraph"/>
-              <w:spacing w:line="240" w:lineRule="auto"/>
+              <w:ind w:left="0"/>
+              <w:rPr>
+                <w:lang w:val="en-US"/>
+              </w:rPr>
+            </w:pPr>
+          </w:p>
+          <w:p>
+            <w:pPr>
+              <w:pStyle w:val="ListParagraph"/>
               <w:ind w:left="0"/>
               <w:rPr>
                 <w:lang w:val="en-US"/>
@@ -4752,7 +4550,6 @@
           <w:p>
             <w:pPr>
               <w:pStyle w:val="ListParagraph"/>
-              <w:spacing w:line="240" w:lineRule="auto"/>
               <w:ind w:left="0"/>
               <w:rPr>
                 <w:lang w:val="en-US"/>
@@ -4768,17 +4565,15 @@
           <w:p>
             <w:pPr>
               <w:pStyle w:val="ListParagraph"/>
-              <w:spacing w:line="240" w:lineRule="auto"/>
-              <w:ind w:left="0"/>
-              <w:rPr>
-                <w:lang w:val="en-US"/>
-              </w:rPr>
-            </w:pPr>
-          </w:p>
-          <w:p>
-            <w:pPr>
-              <w:pStyle w:val="ListParagraph"/>
-              <w:spacing w:line="240" w:lineRule="auto"/>
+              <w:ind w:left="0"/>
+              <w:rPr>
+                <w:lang w:val="en-US"/>
+              </w:rPr>
+            </w:pPr>
+          </w:p>
+          <w:p>
+            <w:pPr>
+              <w:pStyle w:val="ListParagraph"/>
               <w:ind w:left="0"/>
               <w:rPr>
                 <w:lang w:val="en-US"/>
@@ -4794,7 +4589,6 @@
           <w:p>
             <w:pPr>
               <w:pStyle w:val="ListParagraph"/>
-              <w:spacing w:line="240" w:lineRule="auto"/>
               <w:ind w:left="0"/>
               <w:rPr>
                 <w:lang w:val="en-US"/>
@@ -4810,17 +4604,15 @@
           <w:p>
             <w:pPr>
               <w:pStyle w:val="ListParagraph"/>
-              <w:spacing w:line="240" w:lineRule="auto"/>
-              <w:ind w:left="0"/>
-              <w:rPr>
-                <w:lang w:val="en-US"/>
-              </w:rPr>
-            </w:pPr>
-          </w:p>
-          <w:p>
-            <w:pPr>
-              <w:pStyle w:val="ListParagraph"/>
-              <w:spacing w:line="240" w:lineRule="auto"/>
+              <w:ind w:left="0"/>
+              <w:rPr>
+                <w:lang w:val="en-US"/>
+              </w:rPr>
+            </w:pPr>
+          </w:p>
+          <w:p>
+            <w:pPr>
+              <w:pStyle w:val="ListParagraph"/>
               <w:ind w:left="0"/>
               <w:rPr>
                 <w:lang w:val="en-US"/>
@@ -4836,7 +4628,6 @@
           <w:p>
             <w:pPr>
               <w:pStyle w:val="ListParagraph"/>
-              <w:spacing w:line="240" w:lineRule="auto"/>
               <w:ind w:left="0"/>
               <w:rPr>
                 <w:lang w:val="en-US"/>
@@ -4853,17 +4644,15 @@
           <w:p>
             <w:pPr>
               <w:pStyle w:val="ListParagraph"/>
-              <w:spacing w:line="240" w:lineRule="auto"/>
-              <w:ind w:left="0"/>
-              <w:rPr>
-                <w:lang w:val="en-US"/>
-              </w:rPr>
-            </w:pPr>
-          </w:p>
-          <w:p>
-            <w:pPr>
-              <w:pStyle w:val="ListParagraph"/>
-              <w:spacing w:line="240" w:lineRule="auto"/>
+              <w:ind w:left="0"/>
+              <w:rPr>
+                <w:lang w:val="en-US"/>
+              </w:rPr>
+            </w:pPr>
+          </w:p>
+          <w:p>
+            <w:pPr>
+              <w:pStyle w:val="ListParagraph"/>
               <w:ind w:left="0"/>
               <w:rPr>
                 <w:lang w:val="en-US"/>
@@ -4879,7 +4668,6 @@
           <w:p>
             <w:pPr>
               <w:pStyle w:val="ListParagraph"/>
-              <w:spacing w:line="240" w:lineRule="auto"/>
               <w:ind w:left="0"/>
               <w:rPr>
                 <w:lang w:val="en-US"/>
@@ -4895,17 +4683,15 @@
           <w:p>
             <w:pPr>
               <w:pStyle w:val="ListParagraph"/>
-              <w:spacing w:line="240" w:lineRule="auto"/>
-              <w:ind w:left="0"/>
-              <w:rPr>
-                <w:lang w:val="en-US"/>
-              </w:rPr>
-            </w:pPr>
-          </w:p>
-          <w:p>
-            <w:pPr>
-              <w:pStyle w:val="ListParagraph"/>
-              <w:spacing w:line="240" w:lineRule="auto"/>
+              <w:ind w:left="0"/>
+              <w:rPr>
+                <w:lang w:val="en-US"/>
+              </w:rPr>
+            </w:pPr>
+          </w:p>
+          <w:p>
+            <w:pPr>
+              <w:pStyle w:val="ListParagraph"/>
               <w:ind w:left="0"/>
               <w:rPr>
                 <w:lang w:val="en-US"/>
@@ -4921,7 +4707,6 @@
           <w:p>
             <w:pPr>
               <w:pStyle w:val="ListParagraph"/>
-              <w:spacing w:line="240" w:lineRule="auto"/>
               <w:ind w:left="0"/>
               <w:rPr>
                 <w:lang w:val="en-US"/>
@@ -4937,7 +4722,6 @@
           <w:p>
             <w:pPr>
               <w:pStyle w:val="ListParagraph"/>
-              <w:spacing w:line="240" w:lineRule="auto"/>
               <w:ind w:left="0"/>
               <w:rPr>
                 <w:lang w:val="en-US"/>
@@ -4953,7 +4737,6 @@
           <w:p>
             <w:pPr>
               <w:pStyle w:val="ListParagraph"/>
-              <w:spacing w:line="240" w:lineRule="auto"/>
               <w:ind w:left="0"/>
               <w:rPr>
                 <w:lang w:val="en-US"/>
@@ -4969,7 +4752,6 @@
           <w:p>
             <w:pPr>
               <w:pStyle w:val="ListParagraph"/>
-              <w:spacing w:line="240" w:lineRule="auto"/>
               <w:ind w:left="0"/>
               <w:rPr>
                 <w:lang w:val="en-US"/>
@@ -4985,7 +4767,6 @@
           <w:p>
             <w:pPr>
               <w:pStyle w:val="ListParagraph"/>
-              <w:spacing w:line="240" w:lineRule="auto"/>
               <w:ind w:left="0"/>
               <w:rPr>
                 <w:lang w:val="en-US"/>
@@ -5001,7 +4782,6 @@
           <w:p>
             <w:pPr>
               <w:pStyle w:val="ListParagraph"/>
-              <w:spacing w:line="240" w:lineRule="auto"/>
               <w:ind w:left="0"/>
               <w:rPr>
                 <w:lang w:val="en-US"/>
@@ -5017,17 +4797,15 @@
           <w:p>
             <w:pPr>
               <w:pStyle w:val="ListParagraph"/>
-              <w:spacing w:line="240" w:lineRule="auto"/>
-              <w:ind w:left="0"/>
-              <w:rPr>
-                <w:lang w:val="en-US"/>
-              </w:rPr>
-            </w:pPr>
-          </w:p>
-          <w:p>
-            <w:pPr>
-              <w:pStyle w:val="ListParagraph"/>
-              <w:spacing w:line="240" w:lineRule="auto"/>
+              <w:ind w:left="0"/>
+              <w:rPr>
+                <w:lang w:val="en-US"/>
+              </w:rPr>
+            </w:pPr>
+          </w:p>
+          <w:p>
+            <w:pPr>
+              <w:pStyle w:val="ListParagraph"/>
               <w:ind w:left="0"/>
               <w:rPr>
                 <w:lang w:val="en-US"/>
@@ -5043,7 +4821,6 @@
           <w:p>
             <w:pPr>
               <w:pStyle w:val="ListParagraph"/>
-              <w:spacing w:line="240" w:lineRule="auto"/>
               <w:ind w:left="0"/>
               <w:rPr>
                 <w:lang w:val="en-US"/>
@@ -5059,17 +4836,15 @@
           <w:p>
             <w:pPr>
               <w:pStyle w:val="ListParagraph"/>
-              <w:spacing w:line="240" w:lineRule="auto"/>
-              <w:ind w:left="0"/>
-              <w:rPr>
-                <w:lang w:val="en-US"/>
-              </w:rPr>
-            </w:pPr>
-          </w:p>
-          <w:p>
-            <w:pPr>
-              <w:pStyle w:val="ListParagraph"/>
-              <w:spacing w:line="240" w:lineRule="auto"/>
+              <w:ind w:left="0"/>
+              <w:rPr>
+                <w:lang w:val="en-US"/>
+              </w:rPr>
+            </w:pPr>
+          </w:p>
+          <w:p>
+            <w:pPr>
+              <w:pStyle w:val="ListParagraph"/>
               <w:ind w:left="0"/>
               <w:rPr>
                 <w:lang w:val="en-US"/>
@@ -5234,7 +5009,6 @@
           <w:p>
             <w:pPr>
               <w:pStyle w:val="ListParagraph"/>
-              <w:spacing w:line="240" w:lineRule="auto"/>
               <w:ind w:left="0"/>
               <w:rPr>
                 <w:lang w:val="en-US"/>
@@ -5250,7 +5024,6 @@
           <w:p>
             <w:pPr>
               <w:pStyle w:val="ListParagraph"/>
-              <w:spacing w:line="240" w:lineRule="auto"/>
               <w:ind w:left="0"/>
               <w:rPr>
                 <w:lang w:val="en-US"/>
@@ -5266,17 +5039,15 @@
           <w:p>
             <w:pPr>
               <w:pStyle w:val="ListParagraph"/>
-              <w:spacing w:line="240" w:lineRule="auto"/>
-              <w:ind w:left="0"/>
-              <w:rPr>
-                <w:lang w:val="en-US"/>
-              </w:rPr>
-            </w:pPr>
-          </w:p>
-          <w:p>
-            <w:pPr>
-              <w:pStyle w:val="ListParagraph"/>
-              <w:spacing w:line="240" w:lineRule="auto"/>
+              <w:ind w:left="0"/>
+              <w:rPr>
+                <w:lang w:val="en-US"/>
+              </w:rPr>
+            </w:pPr>
+          </w:p>
+          <w:p>
+            <w:pPr>
+              <w:pStyle w:val="ListParagraph"/>
               <w:ind w:left="0"/>
               <w:rPr>
                 <w:lang w:val="en-US"/>
@@ -5293,17 +5064,15 @@
           <w:p>
             <w:pPr>
               <w:pStyle w:val="ListParagraph"/>
-              <w:spacing w:line="240" w:lineRule="auto"/>
-              <w:ind w:left="0"/>
-              <w:rPr>
-                <w:lang w:val="en-US"/>
-              </w:rPr>
-            </w:pPr>
-          </w:p>
-          <w:p>
-            <w:pPr>
-              <w:pStyle w:val="ListParagraph"/>
-              <w:spacing w:line="240" w:lineRule="auto"/>
+              <w:ind w:left="0"/>
+              <w:rPr>
+                <w:lang w:val="en-US"/>
+              </w:rPr>
+            </w:pPr>
+          </w:p>
+          <w:p>
+            <w:pPr>
+              <w:pStyle w:val="ListParagraph"/>
               <w:ind w:left="0"/>
               <w:rPr>
                 <w:lang w:val="en-US"/>
@@ -5319,7 +5088,6 @@
           <w:p>
             <w:pPr>
               <w:pStyle w:val="ListParagraph"/>
-              <w:spacing w:line="240" w:lineRule="auto"/>
               <w:ind w:left="0"/>
               <w:rPr>
                 <w:lang w:val="en-US"/>
@@ -5335,7 +5103,6 @@
           <w:p>
             <w:pPr>
               <w:pStyle w:val="ListParagraph"/>
-              <w:spacing w:line="240" w:lineRule="auto"/>
               <w:ind w:left="0"/>
               <w:rPr>
                 <w:lang w:val="en-US"/>
@@ -5351,7 +5118,6 @@
           <w:p>
             <w:pPr>
               <w:pStyle w:val="ListParagraph"/>
-              <w:spacing w:line="240" w:lineRule="auto"/>
               <w:ind w:left="0"/>
               <w:rPr>
                 <w:lang w:val="en-US"/>
@@ -5367,7 +5133,6 @@
           <w:p>
             <w:pPr>
               <w:pStyle w:val="ListParagraph"/>
-              <w:spacing w:line="240" w:lineRule="auto"/>
               <w:ind w:left="0"/>
               <w:rPr>
                 <w:lang w:val="en-US"/>
@@ -5383,7 +5148,6 @@
           <w:p>
             <w:pPr>
               <w:pStyle w:val="ListParagraph"/>
-              <w:spacing w:line="240" w:lineRule="auto"/>
               <w:ind w:left="0"/>
               <w:rPr>
                 <w:lang w:val="en-US"/>
@@ -5399,7 +5163,6 @@
           <w:p>
             <w:pPr>
               <w:pStyle w:val="ListParagraph"/>
-              <w:spacing w:line="240" w:lineRule="auto"/>
               <w:ind w:left="0"/>
               <w:rPr>
                 <w:lang w:val="en-US"/>
@@ -5415,7 +5178,6 @@
           <w:p>
             <w:pPr>
               <w:pStyle w:val="ListParagraph"/>
-              <w:spacing w:line="240" w:lineRule="auto"/>
               <w:ind w:left="0"/>
               <w:rPr>
                 <w:lang w:val="en-US"/>
@@ -5431,7 +5193,6 @@
           <w:p>
             <w:pPr>
               <w:pStyle w:val="ListParagraph"/>
-              <w:spacing w:line="240" w:lineRule="auto"/>
               <w:ind w:left="0"/>
               <w:rPr>
                 <w:lang w:val="en-US"/>
@@ -5447,17 +5208,15 @@
           <w:p>
             <w:pPr>
               <w:pStyle w:val="ListParagraph"/>
-              <w:spacing w:line="240" w:lineRule="auto"/>
-              <w:ind w:left="0"/>
-              <w:rPr>
-                <w:lang w:val="en-US"/>
-              </w:rPr>
-            </w:pPr>
-          </w:p>
-          <w:p>
-            <w:pPr>
-              <w:pStyle w:val="ListParagraph"/>
-              <w:spacing w:line="240" w:lineRule="auto"/>
+              <w:ind w:left="0"/>
+              <w:rPr>
+                <w:lang w:val="en-US"/>
+              </w:rPr>
+            </w:pPr>
+          </w:p>
+          <w:p>
+            <w:pPr>
+              <w:pStyle w:val="ListParagraph"/>
               <w:ind w:left="0"/>
               <w:rPr>
                 <w:lang w:val="en-US"/>
@@ -5473,7 +5232,6 @@
           <w:p>
             <w:pPr>
               <w:pStyle w:val="ListParagraph"/>
-              <w:spacing w:line="240" w:lineRule="auto"/>
               <w:ind w:left="0"/>
               <w:rPr>
                 <w:lang w:val="en-US"/>
@@ -5489,7 +5247,6 @@
           <w:p>
             <w:pPr>
               <w:pStyle w:val="ListParagraph"/>
-              <w:spacing w:line="240" w:lineRule="auto"/>
               <w:ind w:left="0"/>
               <w:rPr>
                 <w:lang w:val="en-US"/>
@@ -5505,7 +5262,6 @@
           <w:p>
             <w:pPr>
               <w:pStyle w:val="ListParagraph"/>
-              <w:spacing w:line="240" w:lineRule="auto"/>
               <w:ind w:left="0"/>
               <w:rPr>
                 <w:lang w:val="en-US"/>
@@ -5521,7 +5277,6 @@
           <w:p>
             <w:pPr>
               <w:pStyle w:val="ListParagraph"/>
-              <w:spacing w:line="240" w:lineRule="auto"/>
               <w:ind w:left="0"/>
               <w:rPr>
                 <w:lang w:val="en-US"/>
@@ -5537,17 +5292,15 @@
           <w:p>
             <w:pPr>
               <w:pStyle w:val="ListParagraph"/>
-              <w:spacing w:line="240" w:lineRule="auto"/>
-              <w:ind w:left="0"/>
-              <w:rPr>
-                <w:lang w:val="en-US"/>
-              </w:rPr>
-            </w:pPr>
-          </w:p>
-          <w:p>
-            <w:pPr>
-              <w:pStyle w:val="ListParagraph"/>
-              <w:spacing w:line="240" w:lineRule="auto"/>
+              <w:ind w:left="0"/>
+              <w:rPr>
+                <w:lang w:val="en-US"/>
+              </w:rPr>
+            </w:pPr>
+          </w:p>
+          <w:p>
+            <w:pPr>
+              <w:pStyle w:val="ListParagraph"/>
               <w:ind w:left="0"/>
               <w:rPr>
                 <w:lang w:val="en-US"/>
@@ -5563,17 +5316,15 @@
           <w:p>
             <w:pPr>
               <w:pStyle w:val="ListParagraph"/>
-              <w:spacing w:line="240" w:lineRule="auto"/>
-              <w:ind w:left="0"/>
-              <w:rPr>
-                <w:lang w:val="en-US"/>
-              </w:rPr>
-            </w:pPr>
-          </w:p>
-          <w:p>
-            <w:pPr>
-              <w:pStyle w:val="ListParagraph"/>
-              <w:spacing w:line="240" w:lineRule="auto"/>
+              <w:ind w:left="0"/>
+              <w:rPr>
+                <w:lang w:val="en-US"/>
+              </w:rPr>
+            </w:pPr>
+          </w:p>
+          <w:p>
+            <w:pPr>
+              <w:pStyle w:val="ListParagraph"/>
               <w:ind w:left="0"/>
               <w:rPr>
                 <w:lang w:val="en-US"/>
@@ -5589,7 +5340,6 @@
           <w:p>
             <w:pPr>
               <w:pStyle w:val="ListParagraph"/>
-              <w:spacing w:line="240" w:lineRule="auto"/>
               <w:ind w:left="0"/>
               <w:rPr>
                 <w:lang w:val="en-US"/>
@@ -5605,7 +5355,6 @@
           <w:p>
             <w:pPr>
               <w:pStyle w:val="ListParagraph"/>
-              <w:spacing w:line="240" w:lineRule="auto"/>
               <w:ind w:left="0"/>
               <w:rPr>
                 <w:lang w:val="en-US"/>
@@ -5621,7 +5370,6 @@
           <w:p>
             <w:pPr>
               <w:pStyle w:val="ListParagraph"/>
-              <w:spacing w:line="240" w:lineRule="auto"/>
               <w:ind w:left="0"/>
               <w:rPr>
                 <w:lang w:val="en-US"/>
@@ -5637,17 +5385,15 @@
           <w:p>
             <w:pPr>
               <w:pStyle w:val="ListParagraph"/>
-              <w:spacing w:line="240" w:lineRule="auto"/>
-              <w:ind w:left="0"/>
-              <w:rPr>
-                <w:lang w:val="en-US"/>
-              </w:rPr>
-            </w:pPr>
-          </w:p>
-          <w:p>
-            <w:pPr>
-              <w:pStyle w:val="ListParagraph"/>
-              <w:spacing w:line="240" w:lineRule="auto"/>
+              <w:ind w:left="0"/>
+              <w:rPr>
+                <w:lang w:val="en-US"/>
+              </w:rPr>
+            </w:pPr>
+          </w:p>
+          <w:p>
+            <w:pPr>
+              <w:pStyle w:val="ListParagraph"/>
               <w:ind w:left="0"/>
               <w:rPr>
                 <w:lang w:val="en-US"/>
@@ -5663,7 +5409,6 @@
           <w:p>
             <w:pPr>
               <w:pStyle w:val="ListParagraph"/>
-              <w:spacing w:line="240" w:lineRule="auto"/>
               <w:ind w:left="0"/>
               <w:rPr>
                 <w:lang w:val="en-US"/>
@@ -5679,17 +5424,15 @@
           <w:p>
             <w:pPr>
               <w:pStyle w:val="ListParagraph"/>
-              <w:spacing w:line="240" w:lineRule="auto"/>
-              <w:ind w:left="0"/>
-              <w:rPr>
-                <w:lang w:val="en-US"/>
-              </w:rPr>
-            </w:pPr>
-          </w:p>
-          <w:p>
-            <w:pPr>
-              <w:pStyle w:val="ListParagraph"/>
-              <w:spacing w:line="240" w:lineRule="auto"/>
+              <w:ind w:left="0"/>
+              <w:rPr>
+                <w:lang w:val="en-US"/>
+              </w:rPr>
+            </w:pPr>
+          </w:p>
+          <w:p>
+            <w:pPr>
+              <w:pStyle w:val="ListParagraph"/>
               <w:ind w:left="0"/>
               <w:rPr>
                 <w:lang w:val="en-US"/>
@@ -5705,7 +5448,6 @@
           <w:p>
             <w:pPr>
               <w:pStyle w:val="ListParagraph"/>
-              <w:spacing w:line="240" w:lineRule="auto"/>
               <w:ind w:left="0"/>
               <w:rPr>
                 <w:lang w:val="en-US"/>
@@ -5721,17 +5463,15 @@
           <w:p>
             <w:pPr>
               <w:pStyle w:val="ListParagraph"/>
-              <w:spacing w:line="240" w:lineRule="auto"/>
-              <w:ind w:left="0"/>
-              <w:rPr>
-                <w:lang w:val="en-US"/>
-              </w:rPr>
-            </w:pPr>
-          </w:p>
-          <w:p>
-            <w:pPr>
-              <w:pStyle w:val="ListParagraph"/>
-              <w:spacing w:line="240" w:lineRule="auto"/>
+              <w:ind w:left="0"/>
+              <w:rPr>
+                <w:lang w:val="en-US"/>
+              </w:rPr>
+            </w:pPr>
+          </w:p>
+          <w:p>
+            <w:pPr>
+              <w:pStyle w:val="ListParagraph"/>
               <w:ind w:left="0"/>
               <w:rPr>
                 <w:lang w:val="en-US"/>
@@ -5747,7 +5487,6 @@
           <w:p>
             <w:pPr>
               <w:pStyle w:val="ListParagraph"/>
-              <w:spacing w:line="240" w:lineRule="auto"/>
               <w:ind w:left="0"/>
               <w:rPr>
                 <w:lang w:val="en-US"/>
@@ -5763,17 +5502,15 @@
           <w:p>
             <w:pPr>
               <w:pStyle w:val="ListParagraph"/>
-              <w:spacing w:line="240" w:lineRule="auto"/>
-              <w:ind w:left="0"/>
-              <w:rPr>
-                <w:lang w:val="en-US"/>
-              </w:rPr>
-            </w:pPr>
-          </w:p>
-          <w:p>
-            <w:pPr>
-              <w:pStyle w:val="ListParagraph"/>
-              <w:spacing w:line="240" w:lineRule="auto"/>
+              <w:ind w:left="0"/>
+              <w:rPr>
+                <w:lang w:val="en-US"/>
+              </w:rPr>
+            </w:pPr>
+          </w:p>
+          <w:p>
+            <w:pPr>
+              <w:pStyle w:val="ListParagraph"/>
               <w:ind w:left="0"/>
               <w:rPr>
                 <w:lang w:val="en-US"/>
@@ -5789,7 +5526,6 @@
           <w:p>
             <w:pPr>
               <w:pStyle w:val="ListParagraph"/>
-              <w:spacing w:line="240" w:lineRule="auto"/>
               <w:ind w:left="0"/>
               <w:rPr>
                 <w:lang w:val="en-US"/>
@@ -5805,17 +5541,15 @@
           <w:p>
             <w:pPr>
               <w:pStyle w:val="ListParagraph"/>
-              <w:spacing w:line="240" w:lineRule="auto"/>
-              <w:ind w:left="0"/>
-              <w:rPr>
-                <w:lang w:val="en-US"/>
-              </w:rPr>
-            </w:pPr>
-          </w:p>
-          <w:p>
-            <w:pPr>
-              <w:pStyle w:val="ListParagraph"/>
-              <w:spacing w:line="240" w:lineRule="auto"/>
+              <w:ind w:left="0"/>
+              <w:rPr>
+                <w:lang w:val="en-US"/>
+              </w:rPr>
+            </w:pPr>
+          </w:p>
+          <w:p>
+            <w:pPr>
+              <w:pStyle w:val="ListParagraph"/>
               <w:ind w:left="0"/>
               <w:rPr>
                 <w:lang w:val="en-US"/>
@@ -5831,7 +5565,6 @@
           <w:p>
             <w:pPr>
               <w:pStyle w:val="ListParagraph"/>
-              <w:spacing w:line="240" w:lineRule="auto"/>
               <w:ind w:left="0"/>
               <w:rPr>
                 <w:lang w:val="en-US"/>
@@ -5847,17 +5580,15 @@
           <w:p>
             <w:pPr>
               <w:pStyle w:val="ListParagraph"/>
-              <w:spacing w:line="240" w:lineRule="auto"/>
-              <w:ind w:left="0"/>
-              <w:rPr>
-                <w:lang w:val="en-US"/>
-              </w:rPr>
-            </w:pPr>
-          </w:p>
-          <w:p>
-            <w:pPr>
-              <w:pStyle w:val="ListParagraph"/>
-              <w:spacing w:line="240" w:lineRule="auto"/>
+              <w:ind w:left="0"/>
+              <w:rPr>
+                <w:lang w:val="en-US"/>
+              </w:rPr>
+            </w:pPr>
+          </w:p>
+          <w:p>
+            <w:pPr>
+              <w:pStyle w:val="ListParagraph"/>
               <w:ind w:left="0"/>
               <w:rPr>
                 <w:lang w:val="en-US"/>
@@ -5873,7 +5604,6 @@
           <w:p>
             <w:pPr>
               <w:pStyle w:val="ListParagraph"/>
-              <w:spacing w:line="240" w:lineRule="auto"/>
               <w:ind w:left="0"/>
               <w:rPr>
                 <w:lang w:val="en-US"/>
@@ -5889,17 +5619,15 @@
           <w:p>
             <w:pPr>
               <w:pStyle w:val="ListParagraph"/>
-              <w:spacing w:line="240" w:lineRule="auto"/>
-              <w:ind w:left="0"/>
-              <w:rPr>
-                <w:lang w:val="en-US"/>
-              </w:rPr>
-            </w:pPr>
-          </w:p>
-          <w:p>
-            <w:pPr>
-              <w:pStyle w:val="ListParagraph"/>
-              <w:spacing w:line="240" w:lineRule="auto"/>
+              <w:ind w:left="0"/>
+              <w:rPr>
+                <w:lang w:val="en-US"/>
+              </w:rPr>
+            </w:pPr>
+          </w:p>
+          <w:p>
+            <w:pPr>
+              <w:pStyle w:val="ListParagraph"/>
               <w:ind w:left="0"/>
               <w:rPr>
                 <w:lang w:val="en-US"/>
@@ -5915,7 +5643,6 @@
           <w:p>
             <w:pPr>
               <w:pStyle w:val="ListParagraph"/>
-              <w:spacing w:line="240" w:lineRule="auto"/>
               <w:ind w:left="0"/>
               <w:rPr>
                 <w:lang w:val="en-US"/>
@@ -5931,7 +5658,6 @@
           <w:p>
             <w:pPr>
               <w:pStyle w:val="ListParagraph"/>
-              <w:spacing w:line="240" w:lineRule="auto"/>
               <w:ind w:left="0"/>
               <w:rPr>
                 <w:lang w:val="en-US"/>
@@ -5947,7 +5673,6 @@
           <w:p>
             <w:pPr>
               <w:pStyle w:val="ListParagraph"/>
-              <w:spacing w:line="240" w:lineRule="auto"/>
               <w:ind w:left="0"/>
               <w:rPr>
                 <w:lang w:val="en-US"/>
@@ -5963,7 +5688,6 @@
           <w:p>
             <w:pPr>
               <w:pStyle w:val="ListParagraph"/>
-              <w:spacing w:line="240" w:lineRule="auto"/>
               <w:ind w:left="0"/>
               <w:rPr>
                 <w:lang w:val="en-US"/>
@@ -5979,7 +5703,6 @@
           <w:p>
             <w:pPr>
               <w:pStyle w:val="ListParagraph"/>
-              <w:spacing w:line="240" w:lineRule="auto"/>
               <w:ind w:left="0"/>
               <w:rPr>
                 <w:lang w:val="en-US"/>
@@ -5995,7 +5718,6 @@
           <w:p>
             <w:pPr>
               <w:pStyle w:val="ListParagraph"/>
-              <w:spacing w:line="240" w:lineRule="auto"/>
               <w:ind w:left="0"/>
               <w:rPr>
                 <w:lang w:val="en-US"/>
@@ -6011,17 +5733,15 @@
           <w:p>
             <w:pPr>
               <w:pStyle w:val="ListParagraph"/>
-              <w:spacing w:line="240" w:lineRule="auto"/>
-              <w:ind w:left="0"/>
-              <w:rPr>
-                <w:lang w:val="en-US"/>
-              </w:rPr>
-            </w:pPr>
-          </w:p>
-          <w:p>
-            <w:pPr>
-              <w:pStyle w:val="ListParagraph"/>
-              <w:spacing w:line="240" w:lineRule="auto"/>
+              <w:ind w:left="0"/>
+              <w:rPr>
+                <w:lang w:val="en-US"/>
+              </w:rPr>
+            </w:pPr>
+          </w:p>
+          <w:p>
+            <w:pPr>
+              <w:pStyle w:val="ListParagraph"/>
               <w:ind w:left="0"/>
               <w:rPr>
                 <w:lang w:val="en-US"/>
@@ -6037,7 +5757,6 @@
           <w:p>
             <w:pPr>
               <w:pStyle w:val="ListParagraph"/>
-              <w:spacing w:line="240" w:lineRule="auto"/>
               <w:ind w:left="0"/>
               <w:rPr>
                 <w:lang w:val="en-US"/>
@@ -6053,17 +5772,15 @@
           <w:p>
             <w:pPr>
               <w:pStyle w:val="ListParagraph"/>
-              <w:spacing w:line="240" w:lineRule="auto"/>
-              <w:ind w:left="0"/>
-              <w:rPr>
-                <w:lang w:val="en-US"/>
-              </w:rPr>
-            </w:pPr>
-          </w:p>
-          <w:p>
-            <w:pPr>
-              <w:pStyle w:val="ListParagraph"/>
-              <w:spacing w:line="240" w:lineRule="auto"/>
+              <w:ind w:left="0"/>
+              <w:rPr>
+                <w:lang w:val="en-US"/>
+              </w:rPr>
+            </w:pPr>
+          </w:p>
+          <w:p>
+            <w:pPr>
+              <w:pStyle w:val="ListParagraph"/>
               <w:ind w:left="0"/>
               <w:rPr>
                 <w:lang w:val="en-US"/>
@@ -6228,7 +5945,6 @@
           <w:p>
             <w:pPr>
               <w:pStyle w:val="ListParagraph"/>
-              <w:spacing w:line="240" w:lineRule="auto"/>
               <w:ind w:left="0"/>
               <w:rPr>
                 <w:lang w:val="en-US"/>
@@ -6244,7 +5960,6 @@
           <w:p>
             <w:pPr>
               <w:pStyle w:val="ListParagraph"/>
-              <w:spacing w:line="240" w:lineRule="auto"/>
               <w:ind w:left="0"/>
               <w:rPr>
                 <w:lang w:val="en-US"/>
@@ -6260,17 +5975,15 @@
           <w:p>
             <w:pPr>
               <w:pStyle w:val="ListParagraph"/>
-              <w:spacing w:line="240" w:lineRule="auto"/>
-              <w:ind w:left="0"/>
-              <w:rPr>
-                <w:lang w:val="en-US"/>
-              </w:rPr>
-            </w:pPr>
-          </w:p>
-          <w:p>
-            <w:pPr>
-              <w:pStyle w:val="ListParagraph"/>
-              <w:spacing w:line="240" w:lineRule="auto"/>
+              <w:ind w:left="0"/>
+              <w:rPr>
+                <w:lang w:val="en-US"/>
+              </w:rPr>
+            </w:pPr>
+          </w:p>
+          <w:p>
+            <w:pPr>
+              <w:pStyle w:val="ListParagraph"/>
               <w:ind w:left="0"/>
               <w:rPr>
                 <w:lang w:val="en-US"/>
@@ -6286,17 +5999,15 @@
           <w:p>
             <w:pPr>
               <w:pStyle w:val="ListParagraph"/>
-              <w:spacing w:line="240" w:lineRule="auto"/>
-              <w:ind w:left="0"/>
-              <w:rPr>
-                <w:lang w:val="en-US"/>
-              </w:rPr>
-            </w:pPr>
-          </w:p>
-          <w:p>
-            <w:pPr>
-              <w:pStyle w:val="ListParagraph"/>
-              <w:spacing w:line="240" w:lineRule="auto"/>
+              <w:ind w:left="0"/>
+              <w:rPr>
+                <w:lang w:val="en-US"/>
+              </w:rPr>
+            </w:pPr>
+          </w:p>
+          <w:p>
+            <w:pPr>
+              <w:pStyle w:val="ListParagraph"/>
               <w:ind w:left="0"/>
               <w:rPr>
                 <w:lang w:val="en-US"/>
@@ -6312,7 +6023,6 @@
           <w:p>
             <w:pPr>
               <w:pStyle w:val="ListParagraph"/>
-              <w:spacing w:line="240" w:lineRule="auto"/>
               <w:ind w:left="0"/>
               <w:rPr>
                 <w:lang w:val="en-US"/>
@@ -6328,7 +6038,6 @@
           <w:p>
             <w:pPr>
               <w:pStyle w:val="ListParagraph"/>
-              <w:spacing w:line="240" w:lineRule="auto"/>
               <w:ind w:left="0"/>
               <w:rPr>
                 <w:lang w:val="en-US"/>
@@ -6344,7 +6053,6 @@
           <w:p>
             <w:pPr>
               <w:pStyle w:val="ListParagraph"/>
-              <w:spacing w:line="240" w:lineRule="auto"/>
               <w:ind w:left="0"/>
               <w:rPr>
                 <w:lang w:val="en-US"/>
@@ -6360,7 +6068,6 @@
           <w:p>
             <w:pPr>
               <w:pStyle w:val="ListParagraph"/>
-              <w:spacing w:line="240" w:lineRule="auto"/>
               <w:ind w:left="0"/>
               <w:rPr>
                 <w:lang w:val="en-US"/>
@@ -6376,7 +6083,6 @@
           <w:p>
             <w:pPr>
               <w:pStyle w:val="ListParagraph"/>
-              <w:spacing w:line="240" w:lineRule="auto"/>
               <w:ind w:left="0"/>
               <w:rPr>
                 <w:lang w:val="en-US"/>
@@ -6392,7 +6098,6 @@
           <w:p>
             <w:pPr>
               <w:pStyle w:val="ListParagraph"/>
-              <w:spacing w:line="240" w:lineRule="auto"/>
               <w:ind w:left="0"/>
               <w:rPr>
                 <w:lang w:val="en-US"/>
@@ -6408,7 +6113,6 @@
           <w:p>
             <w:pPr>
               <w:pStyle w:val="ListParagraph"/>
-              <w:spacing w:line="240" w:lineRule="auto"/>
               <w:ind w:left="0"/>
               <w:rPr>
                 <w:lang w:val="en-US"/>
@@ -6424,7 +6128,6 @@
           <w:p>
             <w:pPr>
               <w:pStyle w:val="ListParagraph"/>
-              <w:spacing w:line="240" w:lineRule="auto"/>
               <w:ind w:left="0"/>
               <w:rPr>
                 <w:lang w:val="en-US"/>
@@ -6440,7 +6143,6 @@
           <w:p>
             <w:pPr>
               <w:pStyle w:val="ListParagraph"/>
-              <w:spacing w:line="240" w:lineRule="auto"/>
               <w:ind w:left="0"/>
               <w:rPr>
                 <w:lang w:val="en-US"/>
@@ -6456,17 +6158,15 @@
           <w:p>
             <w:pPr>
               <w:pStyle w:val="ListParagraph"/>
-              <w:spacing w:line="240" w:lineRule="auto"/>
-              <w:ind w:left="0"/>
-              <w:rPr>
-                <w:lang w:val="en-US"/>
-              </w:rPr>
-            </w:pPr>
-          </w:p>
-          <w:p>
-            <w:pPr>
-              <w:pStyle w:val="ListParagraph"/>
-              <w:spacing w:line="240" w:lineRule="auto"/>
+              <w:ind w:left="0"/>
+              <w:rPr>
+                <w:lang w:val="en-US"/>
+              </w:rPr>
+            </w:pPr>
+          </w:p>
+          <w:p>
+            <w:pPr>
+              <w:pStyle w:val="ListParagraph"/>
               <w:ind w:left="0"/>
               <w:rPr>
                 <w:lang w:val="en-US"/>
@@ -6482,7 +6182,6 @@
           <w:p>
             <w:pPr>
               <w:pStyle w:val="ListParagraph"/>
-              <w:spacing w:line="240" w:lineRule="auto"/>
               <w:ind w:left="0"/>
               <w:rPr>
                 <w:lang w:val="en-US"/>
@@ -6498,7 +6197,6 @@
           <w:p>
             <w:pPr>
               <w:pStyle w:val="ListParagraph"/>
-              <w:spacing w:line="240" w:lineRule="auto"/>
               <w:ind w:left="0"/>
               <w:rPr>
                 <w:lang w:val="en-US"/>
@@ -6514,7 +6212,6 @@
           <w:p>
             <w:pPr>
               <w:pStyle w:val="ListParagraph"/>
-              <w:spacing w:line="240" w:lineRule="auto"/>
               <w:ind w:left="0"/>
               <w:rPr>
                 <w:lang w:val="en-US"/>
@@ -6530,7 +6227,6 @@
           <w:p>
             <w:pPr>
               <w:pStyle w:val="ListParagraph"/>
-              <w:spacing w:line="240" w:lineRule="auto"/>
               <w:ind w:left="0"/>
               <w:rPr>
                 <w:lang w:val="en-US"/>
@@ -6546,17 +6242,15 @@
           <w:p>
             <w:pPr>
               <w:pStyle w:val="ListParagraph"/>
-              <w:spacing w:line="240" w:lineRule="auto"/>
-              <w:ind w:left="0"/>
-              <w:rPr>
-                <w:lang w:val="en-US"/>
-              </w:rPr>
-            </w:pPr>
-          </w:p>
-          <w:p>
-            <w:pPr>
-              <w:pStyle w:val="ListParagraph"/>
-              <w:spacing w:line="240" w:lineRule="auto"/>
+              <w:ind w:left="0"/>
+              <w:rPr>
+                <w:lang w:val="en-US"/>
+              </w:rPr>
+            </w:pPr>
+          </w:p>
+          <w:p>
+            <w:pPr>
+              <w:pStyle w:val="ListParagraph"/>
               <w:ind w:left="0"/>
               <w:rPr>
                 <w:lang w:val="en-US"/>
@@ -6572,17 +6266,15 @@
           <w:p>
             <w:pPr>
               <w:pStyle w:val="ListParagraph"/>
-              <w:spacing w:line="240" w:lineRule="auto"/>
-              <w:ind w:left="0"/>
-              <w:rPr>
-                <w:lang w:val="en-US"/>
-              </w:rPr>
-            </w:pPr>
-          </w:p>
-          <w:p>
-            <w:pPr>
-              <w:pStyle w:val="ListParagraph"/>
-              <w:spacing w:line="240" w:lineRule="auto"/>
+              <w:ind w:left="0"/>
+              <w:rPr>
+                <w:lang w:val="en-US"/>
+              </w:rPr>
+            </w:pPr>
+          </w:p>
+          <w:p>
+            <w:pPr>
+              <w:pStyle w:val="ListParagraph"/>
               <w:ind w:left="0"/>
               <w:rPr>
                 <w:lang w:val="en-US"/>
@@ -6598,7 +6290,6 @@
           <w:p>
             <w:pPr>
               <w:pStyle w:val="ListParagraph"/>
-              <w:spacing w:line="240" w:lineRule="auto"/>
               <w:ind w:left="0"/>
               <w:rPr>
                 <w:lang w:val="en-US"/>
@@ -6614,17 +6305,15 @@
           <w:p>
             <w:pPr>
               <w:pStyle w:val="ListParagraph"/>
-              <w:spacing w:line="240" w:lineRule="auto"/>
-              <w:ind w:left="0"/>
-              <w:rPr>
-                <w:lang w:val="en-US"/>
-              </w:rPr>
-            </w:pPr>
-          </w:p>
-          <w:p>
-            <w:pPr>
-              <w:pStyle w:val="ListParagraph"/>
-              <w:spacing w:line="240" w:lineRule="auto"/>
+              <w:ind w:left="0"/>
+              <w:rPr>
+                <w:lang w:val="en-US"/>
+              </w:rPr>
+            </w:pPr>
+          </w:p>
+          <w:p>
+            <w:pPr>
+              <w:pStyle w:val="ListParagraph"/>
               <w:ind w:left="0"/>
               <w:rPr>
                 <w:lang w:val="en-US"/>
@@ -6640,7 +6329,6 @@
           <w:p>
             <w:pPr>
               <w:pStyle w:val="ListParagraph"/>
-              <w:spacing w:line="240" w:lineRule="auto"/>
               <w:ind w:left="0"/>
               <w:rPr>
                 <w:lang w:val="en-US"/>
@@ -6656,17 +6344,15 @@
           <w:p>
             <w:pPr>
               <w:pStyle w:val="ListParagraph"/>
-              <w:spacing w:line="240" w:lineRule="auto"/>
-              <w:ind w:left="0"/>
-              <w:rPr>
-                <w:lang w:val="en-US"/>
-              </w:rPr>
-            </w:pPr>
-          </w:p>
-          <w:p>
-            <w:pPr>
-              <w:pStyle w:val="ListParagraph"/>
-              <w:spacing w:line="240" w:lineRule="auto"/>
+              <w:ind w:left="0"/>
+              <w:rPr>
+                <w:lang w:val="en-US"/>
+              </w:rPr>
+            </w:pPr>
+          </w:p>
+          <w:p>
+            <w:pPr>
+              <w:pStyle w:val="ListParagraph"/>
               <w:ind w:left="0"/>
               <w:rPr>
                 <w:lang w:val="en-US"/>
@@ -6682,7 +6368,6 @@
           <w:p>
             <w:pPr>
               <w:pStyle w:val="ListParagraph"/>
-              <w:spacing w:line="240" w:lineRule="auto"/>
               <w:ind w:left="0"/>
               <w:rPr>
                 <w:lang w:val="en-US"/>
@@ -6698,17 +6383,15 @@
           <w:p>
             <w:pPr>
               <w:pStyle w:val="ListParagraph"/>
-              <w:spacing w:line="240" w:lineRule="auto"/>
-              <w:ind w:left="0"/>
-              <w:rPr>
-                <w:lang w:val="en-US"/>
-              </w:rPr>
-            </w:pPr>
-          </w:p>
-          <w:p>
-            <w:pPr>
-              <w:pStyle w:val="ListParagraph"/>
-              <w:spacing w:line="240" w:lineRule="auto"/>
+              <w:ind w:left="0"/>
+              <w:rPr>
+                <w:lang w:val="en-US"/>
+              </w:rPr>
+            </w:pPr>
+          </w:p>
+          <w:p>
+            <w:pPr>
+              <w:pStyle w:val="ListParagraph"/>
               <w:ind w:left="0"/>
               <w:rPr>
                 <w:lang w:val="en-US"/>
@@ -6724,7 +6407,6 @@
           <w:p>
             <w:pPr>
               <w:pStyle w:val="ListParagraph"/>
-              <w:spacing w:line="240" w:lineRule="auto"/>
               <w:ind w:left="0"/>
               <w:rPr>
                 <w:lang w:val="en-US"/>
@@ -6740,17 +6422,15 @@
           <w:p>
             <w:pPr>
               <w:pStyle w:val="ListParagraph"/>
-              <w:spacing w:line="240" w:lineRule="auto"/>
-              <w:ind w:left="0"/>
-              <w:rPr>
-                <w:lang w:val="en-US"/>
-              </w:rPr>
-            </w:pPr>
-          </w:p>
-          <w:p>
-            <w:pPr>
-              <w:pStyle w:val="ListParagraph"/>
-              <w:spacing w:line="240" w:lineRule="auto"/>
+              <w:ind w:left="0"/>
+              <w:rPr>
+                <w:lang w:val="en-US"/>
+              </w:rPr>
+            </w:pPr>
+          </w:p>
+          <w:p>
+            <w:pPr>
+              <w:pStyle w:val="ListParagraph"/>
               <w:ind w:left="0"/>
               <w:rPr>
                 <w:lang w:val="en-US"/>
@@ -6766,7 +6446,6 @@
           <w:p>
             <w:pPr>
               <w:pStyle w:val="ListParagraph"/>
-              <w:spacing w:line="240" w:lineRule="auto"/>
               <w:ind w:left="0"/>
               <w:rPr>
                 <w:lang w:val="en-US"/>
@@ -6783,17 +6462,15 @@
           <w:p>
             <w:pPr>
               <w:pStyle w:val="ListParagraph"/>
-              <w:spacing w:line="240" w:lineRule="auto"/>
-              <w:ind w:left="0"/>
-              <w:rPr>
-                <w:lang w:val="en-US"/>
-              </w:rPr>
-            </w:pPr>
-          </w:p>
-          <w:p>
-            <w:pPr>
-              <w:pStyle w:val="ListParagraph"/>
-              <w:spacing w:line="240" w:lineRule="auto"/>
+              <w:ind w:left="0"/>
+              <w:rPr>
+                <w:lang w:val="en-US"/>
+              </w:rPr>
+            </w:pPr>
+          </w:p>
+          <w:p>
+            <w:pPr>
+              <w:pStyle w:val="ListParagraph"/>
               <w:ind w:left="0"/>
               <w:rPr>
                 <w:lang w:val="en-US"/>
@@ -6809,17 +6486,15 @@
           <w:p>
             <w:pPr>
               <w:pStyle w:val="ListParagraph"/>
-              <w:spacing w:line="240" w:lineRule="auto"/>
-              <w:ind w:left="0"/>
-              <w:rPr>
-                <w:lang w:val="en-US"/>
-              </w:rPr>
-            </w:pPr>
-          </w:p>
-          <w:p>
-            <w:pPr>
-              <w:pStyle w:val="ListParagraph"/>
-              <w:spacing w:line="240" w:lineRule="auto"/>
+              <w:ind w:left="0"/>
+              <w:rPr>
+                <w:lang w:val="en-US"/>
+              </w:rPr>
+            </w:pPr>
+          </w:p>
+          <w:p>
+            <w:pPr>
+              <w:pStyle w:val="ListParagraph"/>
               <w:ind w:left="0"/>
               <w:rPr>
                 <w:lang w:val="en-US"/>
@@ -6835,17 +6510,15 @@
           <w:p>
             <w:pPr>
               <w:pStyle w:val="ListParagraph"/>
-              <w:spacing w:line="240" w:lineRule="auto"/>
-              <w:ind w:left="0"/>
-              <w:rPr>
-                <w:lang w:val="en-US"/>
-              </w:rPr>
-            </w:pPr>
-          </w:p>
-          <w:p>
-            <w:pPr>
-              <w:pStyle w:val="ListParagraph"/>
-              <w:spacing w:line="240" w:lineRule="auto"/>
+              <w:ind w:left="0"/>
+              <w:rPr>
+                <w:lang w:val="en-US"/>
+              </w:rPr>
+            </w:pPr>
+          </w:p>
+          <w:p>
+            <w:pPr>
+              <w:pStyle w:val="ListParagraph"/>
               <w:ind w:left="0"/>
               <w:rPr>
                 <w:lang w:val="en-US"/>
@@ -6861,7 +6534,6 @@
           <w:p>
             <w:pPr>
               <w:pStyle w:val="ListParagraph"/>
-              <w:spacing w:line="240" w:lineRule="auto"/>
               <w:ind w:left="0"/>
               <w:rPr>
                 <w:lang w:val="en-US"/>
@@ -6877,7 +6549,6 @@
           <w:p>
             <w:pPr>
               <w:pStyle w:val="ListParagraph"/>
-              <w:spacing w:line="240" w:lineRule="auto"/>
               <w:ind w:left="0"/>
               <w:rPr>
                 <w:lang w:val="en-US"/>
@@ -6893,7 +6564,6 @@
           <w:p>
             <w:pPr>
               <w:pStyle w:val="ListParagraph"/>
-              <w:spacing w:line="240" w:lineRule="auto"/>
               <w:ind w:left="0"/>
               <w:rPr>
                 <w:lang w:val="en-US"/>
@@ -6909,7 +6579,6 @@
           <w:p>
             <w:pPr>
               <w:pStyle w:val="ListParagraph"/>
-              <w:spacing w:line="240" w:lineRule="auto"/>
               <w:ind w:left="0"/>
               <w:rPr>
                 <w:lang w:val="en-US"/>
@@ -6925,7 +6594,6 @@
           <w:p>
             <w:pPr>
               <w:pStyle w:val="ListParagraph"/>
-              <w:spacing w:line="240" w:lineRule="auto"/>
               <w:ind w:left="0"/>
               <w:rPr>
                 <w:lang w:val="en-US"/>
@@ -6941,7 +6609,6 @@
           <w:p>
             <w:pPr>
               <w:pStyle w:val="ListParagraph"/>
-              <w:spacing w:line="240" w:lineRule="auto"/>
               <w:ind w:left="0"/>
               <w:rPr>
                 <w:lang w:val="en-US"/>
@@ -6957,7 +6624,6 @@
           <w:p>
             <w:pPr>
               <w:pStyle w:val="ListParagraph"/>
-              <w:spacing w:line="240" w:lineRule="auto"/>
               <w:ind w:left="0"/>
               <w:rPr>
                 <w:lang w:val="en-US"/>
@@ -6973,7 +6639,6 @@
           <w:p>
             <w:pPr>
               <w:pStyle w:val="ListParagraph"/>
-              <w:spacing w:line="240" w:lineRule="auto"/>
               <w:ind w:left="0"/>
               <w:rPr>
                 <w:lang w:val="en-US"/>
@@ -6989,7 +6654,6 @@
           <w:p>
             <w:pPr>
               <w:pStyle w:val="ListParagraph"/>
-              <w:spacing w:line="240" w:lineRule="auto"/>
               <w:ind w:left="0"/>
               <w:rPr>
                 <w:lang w:val="en-US"/>
@@ -7005,7 +6669,6 @@
           <w:p>
             <w:pPr>
               <w:pStyle w:val="ListParagraph"/>
-              <w:spacing w:line="240" w:lineRule="auto"/>
               <w:ind w:left="0"/>
               <w:rPr>
                 <w:lang w:val="en-US"/>
@@ -7021,17 +6684,15 @@
           <w:p>
             <w:pPr>
               <w:pStyle w:val="ListParagraph"/>
-              <w:spacing w:line="240" w:lineRule="auto"/>
-              <w:ind w:left="0"/>
-              <w:rPr>
-                <w:lang w:val="en-US"/>
-              </w:rPr>
-            </w:pPr>
-          </w:p>
-          <w:p>
-            <w:pPr>
-              <w:pStyle w:val="ListParagraph"/>
-              <w:spacing w:line="240" w:lineRule="auto"/>
+              <w:ind w:left="0"/>
+              <w:rPr>
+                <w:lang w:val="en-US"/>
+              </w:rPr>
+            </w:pPr>
+          </w:p>
+          <w:p>
+            <w:pPr>
+              <w:pStyle w:val="ListParagraph"/>
               <w:ind w:left="0"/>
               <w:rPr>
                 <w:lang w:val="en-US"/>
@@ -7047,7 +6708,6 @@
           <w:p>
             <w:pPr>
               <w:pStyle w:val="ListParagraph"/>
-              <w:spacing w:line="240" w:lineRule="auto"/>
               <w:ind w:left="0"/>
               <w:rPr>
                 <w:lang w:val="en-US"/>
@@ -7063,7 +6723,6 @@
           <w:p>
             <w:pPr>
               <w:pStyle w:val="ListParagraph"/>
-              <w:spacing w:line="240" w:lineRule="auto"/>
               <w:ind w:left="0"/>
               <w:rPr>
                 <w:lang w:val="en-US"/>
@@ -7079,7 +6738,6 @@
           <w:p>
             <w:pPr>
               <w:pStyle w:val="ListParagraph"/>
-              <w:spacing w:line="240" w:lineRule="auto"/>
               <w:ind w:left="0"/>
               <w:rPr>
                 <w:lang w:val="en-US"/>
@@ -7095,7 +6753,6 @@
           <w:p>
             <w:pPr>
               <w:pStyle w:val="ListParagraph"/>
-              <w:spacing w:line="240" w:lineRule="auto"/>
               <w:ind w:left="0"/>
               <w:rPr>
                 <w:lang w:val="en-US"/>
@@ -7111,7 +6768,6 @@
           <w:p>
             <w:pPr>
               <w:pStyle w:val="ListParagraph"/>
-              <w:spacing w:line="240" w:lineRule="auto"/>
               <w:ind w:left="0"/>
               <w:rPr>
                 <w:lang w:val="en-US"/>
@@ -7127,7 +6783,6 @@
           <w:p>
             <w:pPr>
               <w:pStyle w:val="ListParagraph"/>
-              <w:spacing w:line="240" w:lineRule="auto"/>
               <w:ind w:left="0"/>
               <w:rPr>
                 <w:lang w:val="en-US"/>
@@ -7143,7 +6798,6 @@
           <w:p>
             <w:pPr>
               <w:pStyle w:val="ListParagraph"/>
-              <w:spacing w:line="240" w:lineRule="auto"/>
               <w:ind w:left="0"/>
               <w:rPr>
                 <w:lang w:val="en-US"/>
@@ -7159,7 +6813,6 @@
           <w:p>
             <w:pPr>
               <w:pStyle w:val="ListParagraph"/>
-              <w:spacing w:line="240" w:lineRule="auto"/>
               <w:ind w:left="0"/>
               <w:rPr>
                 <w:lang w:val="en-US"/>
@@ -7175,17 +6828,15 @@
           <w:p>
             <w:pPr>
               <w:pStyle w:val="ListParagraph"/>
-              <w:spacing w:line="240" w:lineRule="auto"/>
-              <w:ind w:left="0"/>
-              <w:rPr>
-                <w:lang w:val="en-US"/>
-              </w:rPr>
-            </w:pPr>
-          </w:p>
-          <w:p>
-            <w:pPr>
-              <w:pStyle w:val="ListParagraph"/>
-              <w:spacing w:line="240" w:lineRule="auto"/>
+              <w:ind w:left="0"/>
+              <w:rPr>
+                <w:lang w:val="en-US"/>
+              </w:rPr>
+            </w:pPr>
+          </w:p>
+          <w:p>
+            <w:pPr>
+              <w:pStyle w:val="ListParagraph"/>
               <w:ind w:left="0"/>
               <w:rPr>
                 <w:lang w:val="en-US"/>
@@ -7232,6 +6883,7 @@
               <w:rPr>
                 <w:noProof/>
               </w:rPr>
+              <w:lastRenderedPageBreak/>
               <w:drawing>
                 <wp:inline distT="0" distB="0" distL="0" distR="0" wp14:anchorId="25DFF826" wp14:editId="37AFEBB9">
                   <wp:extent cx="2880000" cy="3084846"/>
@@ -7406,18 +7058,18 @@
           <w:b/>
           <w:sz w:val="26"/>
           <w:szCs w:val="26"/>
-        </w:rPr>
-      </w:pPr>
-    </w:p>
-    <w:p>
-      <w:pPr>
-        <w:jc w:val="center"/>
+          <w:lang w:val="en-US"/>
+        </w:rPr>
+      </w:pPr>
+      <w:r>
         <w:rPr>
           <w:b/>
           <w:sz w:val="26"/>
           <w:szCs w:val="26"/>
-        </w:rPr>
-      </w:pPr>
+          <w:lang w:val="en-US"/>
+        </w:rPr>
+        <w:t>Structure</w:t>
+      </w:r>
     </w:p>
     <w:p>
       <w:pPr>
@@ -7436,15 +7088,15 @@
           <w:szCs w:val="26"/>
         </w:rPr>
         <w:drawing>
-          <wp:anchor distT="0" distB="0" distL="114300" distR="114300" simplePos="0" relativeHeight="251660288" behindDoc="0" locked="0" layoutInCell="1" allowOverlap="1" wp14:anchorId="74E49626" wp14:editId="00612526">
+          <wp:anchor distT="0" distB="0" distL="114300" distR="114300" simplePos="0" relativeHeight="251660288" behindDoc="0" locked="0" layoutInCell="1" allowOverlap="1" wp14:anchorId="74E49626" wp14:editId="683C9A0C">
             <wp:simplePos x="0" y="0"/>
             <wp:positionH relativeFrom="column">
               <wp:posOffset>1438275</wp:posOffset>
             </wp:positionH>
             <wp:positionV relativeFrom="paragraph">
-              <wp:posOffset>1270</wp:posOffset>
+              <wp:posOffset>277866</wp:posOffset>
             </wp:positionV>
-            <wp:extent cx="2857899" cy="2772162"/>
+            <wp:extent cx="2857500" cy="2771775"/>
             <wp:effectExtent l="0" t="0" r="0" b="9525"/>
             <wp:wrapTopAndBottom/>
             <wp:docPr id="1" name="Picture 1"/>
@@ -7473,7 +7125,7 @@
                   <pic:spPr>
                     <a:xfrm>
                       <a:off x="0" y="0"/>
-                      <a:ext cx="2857899" cy="2772162"/>
+                      <a:ext cx="2857500" cy="2771775"/>
                     </a:xfrm>
                     <a:prstGeom prst="rect">
                       <a:avLst/>
@@ -7485,6 +7137,16 @@
           </wp:anchor>
         </w:drawing>
       </w:r>
+    </w:p>
+    <w:p>
+      <w:pPr>
+        <w:jc w:val="center"/>
+        <w:rPr>
+          <w:b/>
+          <w:sz w:val="26"/>
+          <w:szCs w:val="26"/>
+        </w:rPr>
+      </w:pPr>
     </w:p>
     <w:p>
       <w:pPr>
@@ -8208,7 +7870,6 @@
           <w:p>
             <w:pPr>
               <w:pStyle w:val="ListParagraph"/>
-              <w:spacing w:line="240" w:lineRule="auto"/>
               <w:ind w:left="0"/>
               <w:rPr>
                 <w:lang w:val="en-US"/>
@@ -8224,7 +7885,6 @@
           <w:p>
             <w:pPr>
               <w:pStyle w:val="ListParagraph"/>
-              <w:spacing w:line="240" w:lineRule="auto"/>
               <w:ind w:left="0"/>
               <w:rPr>
                 <w:lang w:val="en-US"/>
@@ -8240,7 +7900,6 @@
           <w:p>
             <w:pPr>
               <w:pStyle w:val="ListParagraph"/>
-              <w:spacing w:line="240" w:lineRule="auto"/>
               <w:ind w:left="0"/>
               <w:rPr>
                 <w:lang w:val="en-US"/>
@@ -8256,17 +7915,15 @@
           <w:p>
             <w:pPr>
               <w:pStyle w:val="ListParagraph"/>
-              <w:spacing w:line="240" w:lineRule="auto"/>
-              <w:ind w:left="0"/>
-              <w:rPr>
-                <w:lang w:val="en-US"/>
-              </w:rPr>
-            </w:pPr>
-          </w:p>
-          <w:p>
-            <w:pPr>
-              <w:pStyle w:val="ListParagraph"/>
-              <w:spacing w:line="240" w:lineRule="auto"/>
+              <w:ind w:left="0"/>
+              <w:rPr>
+                <w:lang w:val="en-US"/>
+              </w:rPr>
+            </w:pPr>
+          </w:p>
+          <w:p>
+            <w:pPr>
+              <w:pStyle w:val="ListParagraph"/>
               <w:ind w:left="0"/>
               <w:rPr>
                 <w:lang w:val="en-US"/>
@@ -8282,7 +7939,6 @@
           <w:p>
             <w:pPr>
               <w:pStyle w:val="ListParagraph"/>
-              <w:spacing w:line="240" w:lineRule="auto"/>
               <w:ind w:left="0"/>
               <w:rPr>
                 <w:lang w:val="en-US"/>
@@ -8298,7 +7954,6 @@
           <w:p>
             <w:pPr>
               <w:pStyle w:val="ListParagraph"/>
-              <w:spacing w:line="240" w:lineRule="auto"/>
               <w:ind w:left="0"/>
               <w:rPr>
                 <w:lang w:val="en-US"/>
@@ -8314,7 +7969,6 @@
           <w:p>
             <w:pPr>
               <w:pStyle w:val="ListParagraph"/>
-              <w:spacing w:line="240" w:lineRule="auto"/>
               <w:ind w:left="0"/>
               <w:rPr>
                 <w:lang w:val="en-US"/>
@@ -8330,7 +7984,6 @@
           <w:p>
             <w:pPr>
               <w:pStyle w:val="ListParagraph"/>
-              <w:spacing w:line="240" w:lineRule="auto"/>
               <w:ind w:left="0"/>
               <w:rPr>
                 <w:lang w:val="en-US"/>
@@ -8346,17 +7999,15 @@
           <w:p>
             <w:pPr>
               <w:pStyle w:val="ListParagraph"/>
-              <w:spacing w:line="240" w:lineRule="auto"/>
-              <w:ind w:left="0"/>
-              <w:rPr>
-                <w:lang w:val="en-US"/>
-              </w:rPr>
-            </w:pPr>
-          </w:p>
-          <w:p>
-            <w:pPr>
-              <w:pStyle w:val="ListParagraph"/>
-              <w:spacing w:line="240" w:lineRule="auto"/>
+              <w:ind w:left="0"/>
+              <w:rPr>
+                <w:lang w:val="en-US"/>
+              </w:rPr>
+            </w:pPr>
+          </w:p>
+          <w:p>
+            <w:pPr>
+              <w:pStyle w:val="ListParagraph"/>
               <w:ind w:left="0"/>
               <w:rPr>
                 <w:lang w:val="en-US"/>
@@ -8372,7 +8023,6 @@
           <w:p>
             <w:pPr>
               <w:pStyle w:val="ListParagraph"/>
-              <w:spacing w:line="240" w:lineRule="auto"/>
               <w:ind w:left="0"/>
               <w:rPr>
                 <w:lang w:val="en-US"/>
@@ -8388,7 +8038,6 @@
           <w:p>
             <w:pPr>
               <w:pStyle w:val="ListParagraph"/>
-              <w:spacing w:line="240" w:lineRule="auto"/>
               <w:ind w:left="0"/>
               <w:rPr>
                 <w:lang w:val="en-US"/>
@@ -8404,7 +8053,6 @@
           <w:p>
             <w:pPr>
               <w:pStyle w:val="ListParagraph"/>
-              <w:spacing w:line="240" w:lineRule="auto"/>
               <w:ind w:left="0"/>
               <w:rPr>
                 <w:lang w:val="en-US"/>
@@ -8420,7 +8068,6 @@
           <w:p>
             <w:pPr>
               <w:pStyle w:val="ListParagraph"/>
-              <w:spacing w:line="240" w:lineRule="auto"/>
               <w:ind w:left="0"/>
               <w:rPr>
                 <w:lang w:val="en-US"/>
@@ -8436,17 +8083,15 @@
           <w:p>
             <w:pPr>
               <w:pStyle w:val="ListParagraph"/>
-              <w:spacing w:line="240" w:lineRule="auto"/>
-              <w:ind w:left="0"/>
-              <w:rPr>
-                <w:lang w:val="en-US"/>
-              </w:rPr>
-            </w:pPr>
-          </w:p>
-          <w:p>
-            <w:pPr>
-              <w:pStyle w:val="ListParagraph"/>
-              <w:spacing w:line="240" w:lineRule="auto"/>
+              <w:ind w:left="0"/>
+              <w:rPr>
+                <w:lang w:val="en-US"/>
+              </w:rPr>
+            </w:pPr>
+          </w:p>
+          <w:p>
+            <w:pPr>
+              <w:pStyle w:val="ListParagraph"/>
               <w:ind w:left="0"/>
               <w:rPr>
                 <w:lang w:val="en-US"/>
@@ -8462,7 +8107,6 @@
           <w:p>
             <w:pPr>
               <w:pStyle w:val="ListParagraph"/>
-              <w:spacing w:line="240" w:lineRule="auto"/>
               <w:ind w:left="0"/>
               <w:rPr>
                 <w:lang w:val="en-US"/>
@@ -8478,7 +8122,6 @@
           <w:p>
             <w:pPr>
               <w:pStyle w:val="ListParagraph"/>
-              <w:spacing w:line="240" w:lineRule="auto"/>
               <w:ind w:left="0"/>
               <w:rPr>
                 <w:lang w:val="en-US"/>
@@ -8494,7 +8137,6 @@
           <w:p>
             <w:pPr>
               <w:pStyle w:val="ListParagraph"/>
-              <w:spacing w:line="240" w:lineRule="auto"/>
               <w:ind w:left="0"/>
               <w:rPr>
                 <w:lang w:val="en-US"/>
@@ -8510,7 +8152,6 @@
           <w:p>
             <w:pPr>
               <w:pStyle w:val="ListParagraph"/>
-              <w:spacing w:line="240" w:lineRule="auto"/>
               <w:ind w:left="0"/>
               <w:rPr>
                 <w:lang w:val="en-US"/>
@@ -8526,7 +8167,6 @@
           <w:p>
             <w:pPr>
               <w:pStyle w:val="ListParagraph"/>
-              <w:spacing w:line="240" w:lineRule="auto"/>
               <w:ind w:left="0"/>
               <w:rPr>
                 <w:lang w:val="en-US"/>
@@ -8542,7 +8182,6 @@
           <w:p>
             <w:pPr>
               <w:pStyle w:val="ListParagraph"/>
-              <w:spacing w:line="240" w:lineRule="auto"/>
               <w:ind w:left="0"/>
               <w:rPr>
                 <w:lang w:val="en-US"/>
@@ -8558,7 +8197,6 @@
           <w:p>
             <w:pPr>
               <w:pStyle w:val="ListParagraph"/>
-              <w:spacing w:line="240" w:lineRule="auto"/>
               <w:ind w:left="0"/>
               <w:rPr>
                 <w:lang w:val="en-US"/>
@@ -8574,7 +8212,6 @@
           <w:p>
             <w:pPr>
               <w:pStyle w:val="ListParagraph"/>
-              <w:spacing w:line="240" w:lineRule="auto"/>
               <w:ind w:left="0"/>
               <w:rPr>
                 <w:lang w:val="en-US"/>
@@ -8590,7 +8227,6 @@
           <w:p>
             <w:pPr>
               <w:pStyle w:val="ListParagraph"/>
-              <w:spacing w:line="240" w:lineRule="auto"/>
               <w:ind w:left="0"/>
               <w:rPr>
                 <w:lang w:val="en-US"/>
@@ -8606,17 +8242,15 @@
           <w:p>
             <w:pPr>
               <w:pStyle w:val="ListParagraph"/>
-              <w:spacing w:line="240" w:lineRule="auto"/>
-              <w:ind w:left="0"/>
-              <w:rPr>
-                <w:lang w:val="en-US"/>
-              </w:rPr>
-            </w:pPr>
-          </w:p>
-          <w:p>
-            <w:pPr>
-              <w:pStyle w:val="ListParagraph"/>
-              <w:spacing w:line="240" w:lineRule="auto"/>
+              <w:ind w:left="0"/>
+              <w:rPr>
+                <w:lang w:val="en-US"/>
+              </w:rPr>
+            </w:pPr>
+          </w:p>
+          <w:p>
+            <w:pPr>
+              <w:pStyle w:val="ListParagraph"/>
               <w:ind w:left="0"/>
               <w:rPr>
                 <w:lang w:val="en-US"/>
@@ -8632,7 +8266,6 @@
           <w:p>
             <w:pPr>
               <w:pStyle w:val="ListParagraph"/>
-              <w:spacing w:line="240" w:lineRule="auto"/>
               <w:ind w:left="0"/>
               <w:rPr>
                 <w:lang w:val="en-US"/>
@@ -8648,7 +8281,6 @@
           <w:p>
             <w:pPr>
               <w:pStyle w:val="ListParagraph"/>
-              <w:spacing w:line="240" w:lineRule="auto"/>
               <w:ind w:left="0"/>
               <w:rPr>
                 <w:lang w:val="en-US"/>
@@ -8664,17 +8296,15 @@
           <w:p>
             <w:pPr>
               <w:pStyle w:val="ListParagraph"/>
-              <w:spacing w:line="240" w:lineRule="auto"/>
-              <w:ind w:left="0"/>
-              <w:rPr>
-                <w:lang w:val="en-US"/>
-              </w:rPr>
-            </w:pPr>
-          </w:p>
-          <w:p>
-            <w:pPr>
-              <w:pStyle w:val="ListParagraph"/>
-              <w:spacing w:line="240" w:lineRule="auto"/>
+              <w:ind w:left="0"/>
+              <w:rPr>
+                <w:lang w:val="en-US"/>
+              </w:rPr>
+            </w:pPr>
+          </w:p>
+          <w:p>
+            <w:pPr>
+              <w:pStyle w:val="ListParagraph"/>
               <w:ind w:left="0"/>
               <w:rPr>
                 <w:lang w:val="en-US"/>
@@ -8690,7 +8320,6 @@
           <w:p>
             <w:pPr>
               <w:pStyle w:val="ListParagraph"/>
-              <w:spacing w:line="240" w:lineRule="auto"/>
               <w:ind w:left="0"/>
               <w:rPr>
                 <w:lang w:val="en-US"/>
@@ -8706,7 +8335,6 @@
           <w:p>
             <w:pPr>
               <w:pStyle w:val="ListParagraph"/>
-              <w:spacing w:line="240" w:lineRule="auto"/>
               <w:ind w:left="0"/>
               <w:rPr>
                 <w:lang w:val="en-US"/>
@@ -8722,7 +8350,6 @@
           <w:p>
             <w:pPr>
               <w:pStyle w:val="ListParagraph"/>
-              <w:spacing w:line="240" w:lineRule="auto"/>
               <w:ind w:left="0"/>
               <w:rPr>
                 <w:lang w:val="en-US"/>
@@ -8738,7 +8365,6 @@
           <w:p>
             <w:pPr>
               <w:pStyle w:val="ListParagraph"/>
-              <w:spacing w:line="240" w:lineRule="auto"/>
               <w:ind w:left="0"/>
               <w:rPr>
                 <w:lang w:val="en-US"/>
@@ -8754,7 +8380,6 @@
           <w:p>
             <w:pPr>
               <w:pStyle w:val="ListParagraph"/>
-              <w:spacing w:line="240" w:lineRule="auto"/>
               <w:ind w:left="0"/>
               <w:rPr>
                 <w:lang w:val="en-US"/>
@@ -8770,7 +8395,6 @@
           <w:p>
             <w:pPr>
               <w:pStyle w:val="ListParagraph"/>
-              <w:spacing w:line="240" w:lineRule="auto"/>
               <w:ind w:left="0"/>
               <w:rPr>
                 <w:lang w:val="en-US"/>
@@ -8787,17 +8411,15 @@
           <w:p>
             <w:pPr>
               <w:pStyle w:val="ListParagraph"/>
-              <w:spacing w:line="240" w:lineRule="auto"/>
-              <w:ind w:left="0"/>
-              <w:rPr>
-                <w:lang w:val="en-US"/>
-              </w:rPr>
-            </w:pPr>
-          </w:p>
-          <w:p>
-            <w:pPr>
-              <w:pStyle w:val="ListParagraph"/>
-              <w:spacing w:line="240" w:lineRule="auto"/>
+              <w:ind w:left="0"/>
+              <w:rPr>
+                <w:lang w:val="en-US"/>
+              </w:rPr>
+            </w:pPr>
+          </w:p>
+          <w:p>
+            <w:pPr>
+              <w:pStyle w:val="ListParagraph"/>
               <w:ind w:left="0"/>
               <w:rPr>
                 <w:lang w:val="en-US"/>
@@ -8813,7 +8435,6 @@
           <w:p>
             <w:pPr>
               <w:pStyle w:val="ListParagraph"/>
-              <w:spacing w:line="240" w:lineRule="auto"/>
               <w:ind w:left="0"/>
               <w:rPr>
                 <w:lang w:val="en-US"/>
@@ -8829,7 +8450,6 @@
           <w:p>
             <w:pPr>
               <w:pStyle w:val="ListParagraph"/>
-              <w:spacing w:line="240" w:lineRule="auto"/>
               <w:ind w:left="0"/>
               <w:rPr>
                 <w:lang w:val="en-US"/>
@@ -8845,7 +8465,6 @@
           <w:p>
             <w:pPr>
               <w:pStyle w:val="ListParagraph"/>
-              <w:spacing w:line="240" w:lineRule="auto"/>
               <w:ind w:left="0"/>
               <w:rPr>
                 <w:lang w:val="en-US"/>
@@ -8861,7 +8480,6 @@
           <w:p>
             <w:pPr>
               <w:pStyle w:val="ListParagraph"/>
-              <w:spacing w:line="240" w:lineRule="auto"/>
               <w:ind w:left="0"/>
               <w:rPr>
                 <w:lang w:val="en-US"/>
@@ -8877,7 +8495,6 @@
           <w:p>
             <w:pPr>
               <w:pStyle w:val="ListParagraph"/>
-              <w:spacing w:line="240" w:lineRule="auto"/>
               <w:ind w:left="0"/>
               <w:rPr>
                 <w:lang w:val="en-US"/>
@@ -8893,7 +8510,6 @@
           <w:p>
             <w:pPr>
               <w:pStyle w:val="ListParagraph"/>
-              <w:spacing w:line="240" w:lineRule="auto"/>
               <w:ind w:left="0"/>
               <w:rPr>
                 <w:lang w:val="en-US"/>
@@ -8909,7 +8525,6 @@
           <w:p>
             <w:pPr>
               <w:pStyle w:val="ListParagraph"/>
-              <w:spacing w:line="240" w:lineRule="auto"/>
               <w:ind w:left="0"/>
               <w:rPr>
                 <w:lang w:val="en-US"/>
@@ -8925,17 +8540,15 @@
           <w:p>
             <w:pPr>
               <w:pStyle w:val="ListParagraph"/>
-              <w:spacing w:line="240" w:lineRule="auto"/>
-              <w:ind w:left="0"/>
-              <w:rPr>
-                <w:lang w:val="en-US"/>
-              </w:rPr>
-            </w:pPr>
-          </w:p>
-          <w:p>
-            <w:pPr>
-              <w:pStyle w:val="ListParagraph"/>
-              <w:spacing w:line="240" w:lineRule="auto"/>
+              <w:ind w:left="0"/>
+              <w:rPr>
+                <w:lang w:val="en-US"/>
+              </w:rPr>
+            </w:pPr>
+          </w:p>
+          <w:p>
+            <w:pPr>
+              <w:pStyle w:val="ListParagraph"/>
               <w:ind w:left="0"/>
               <w:rPr>
                 <w:lang w:val="en-US"/>
@@ -8951,7 +8564,6 @@
           <w:p>
             <w:pPr>
               <w:pStyle w:val="ListParagraph"/>
-              <w:spacing w:line="240" w:lineRule="auto"/>
               <w:ind w:left="0"/>
               <w:rPr>
                 <w:lang w:val="en-US"/>
@@ -8967,7 +8579,6 @@
           <w:p>
             <w:pPr>
               <w:pStyle w:val="ListParagraph"/>
-              <w:spacing w:line="240" w:lineRule="auto"/>
               <w:ind w:left="0"/>
               <w:rPr>
                 <w:lang w:val="en-US"/>
@@ -8983,17 +8594,15 @@
           <w:p>
             <w:pPr>
               <w:pStyle w:val="ListParagraph"/>
-              <w:spacing w:line="240" w:lineRule="auto"/>
-              <w:ind w:left="0"/>
-              <w:rPr>
-                <w:lang w:val="en-US"/>
-              </w:rPr>
-            </w:pPr>
-          </w:p>
-          <w:p>
-            <w:pPr>
-              <w:pStyle w:val="ListParagraph"/>
-              <w:spacing w:line="240" w:lineRule="auto"/>
+              <w:ind w:left="0"/>
+              <w:rPr>
+                <w:lang w:val="en-US"/>
+              </w:rPr>
+            </w:pPr>
+          </w:p>
+          <w:p>
+            <w:pPr>
+              <w:pStyle w:val="ListParagraph"/>
               <w:ind w:left="0"/>
               <w:rPr>
                 <w:lang w:val="en-US"/>
@@ -9009,7 +8618,6 @@
           <w:p>
             <w:pPr>
               <w:pStyle w:val="ListParagraph"/>
-              <w:spacing w:line="240" w:lineRule="auto"/>
               <w:ind w:left="0"/>
               <w:rPr>
                 <w:lang w:val="en-US"/>
@@ -9025,17 +8633,15 @@
           <w:p>
             <w:pPr>
               <w:pStyle w:val="ListParagraph"/>
-              <w:spacing w:line="240" w:lineRule="auto"/>
-              <w:ind w:left="0"/>
-              <w:rPr>
-                <w:lang w:val="en-US"/>
-              </w:rPr>
-            </w:pPr>
-          </w:p>
-          <w:p>
-            <w:pPr>
-              <w:pStyle w:val="ListParagraph"/>
-              <w:spacing w:line="240" w:lineRule="auto"/>
+              <w:ind w:left="0"/>
+              <w:rPr>
+                <w:lang w:val="en-US"/>
+              </w:rPr>
+            </w:pPr>
+          </w:p>
+          <w:p>
+            <w:pPr>
+              <w:pStyle w:val="ListParagraph"/>
               <w:ind w:left="0"/>
               <w:rPr>
                 <w:lang w:val="en-US"/>
@@ -9051,7 +8657,6 @@
           <w:p>
             <w:pPr>
               <w:pStyle w:val="ListParagraph"/>
-              <w:spacing w:line="240" w:lineRule="auto"/>
               <w:ind w:left="0"/>
               <w:rPr>
                 <w:lang w:val="en-US"/>
@@ -9067,17 +8672,15 @@
           <w:p>
             <w:pPr>
               <w:pStyle w:val="ListParagraph"/>
-              <w:spacing w:line="240" w:lineRule="auto"/>
-              <w:ind w:left="0"/>
-              <w:rPr>
-                <w:lang w:val="en-US"/>
-              </w:rPr>
-            </w:pPr>
-          </w:p>
-          <w:p>
-            <w:pPr>
-              <w:pStyle w:val="ListParagraph"/>
-              <w:spacing w:line="240" w:lineRule="auto"/>
+              <w:ind w:left="0"/>
+              <w:rPr>
+                <w:lang w:val="en-US"/>
+              </w:rPr>
+            </w:pPr>
+          </w:p>
+          <w:p>
+            <w:pPr>
+              <w:pStyle w:val="ListParagraph"/>
               <w:ind w:left="0"/>
               <w:rPr>
                 <w:lang w:val="en-US"/>
@@ -9093,7 +8696,6 @@
           <w:p>
             <w:pPr>
               <w:pStyle w:val="ListParagraph"/>
-              <w:spacing w:line="240" w:lineRule="auto"/>
               <w:ind w:left="0"/>
               <w:rPr>
                 <w:lang w:val="en-US"/>
@@ -9109,7 +8711,6 @@
           <w:p>
             <w:pPr>
               <w:pStyle w:val="ListParagraph"/>
-              <w:spacing w:line="240" w:lineRule="auto"/>
               <w:ind w:left="0"/>
               <w:rPr>
                 <w:lang w:val="en-US"/>
@@ -9125,7 +8726,6 @@
           <w:p>
             <w:pPr>
               <w:pStyle w:val="ListParagraph"/>
-              <w:spacing w:line="240" w:lineRule="auto"/>
               <w:ind w:left="0"/>
               <w:rPr>
                 <w:lang w:val="en-US"/>
@@ -9141,7 +8741,6 @@
           <w:p>
             <w:pPr>
               <w:pStyle w:val="ListParagraph"/>
-              <w:spacing w:line="240" w:lineRule="auto"/>
               <w:ind w:left="0"/>
               <w:rPr>
                 <w:lang w:val="en-US"/>
@@ -9157,17 +8756,15 @@
           <w:p>
             <w:pPr>
               <w:pStyle w:val="ListParagraph"/>
-              <w:spacing w:line="240" w:lineRule="auto"/>
-              <w:ind w:left="0"/>
-              <w:rPr>
-                <w:lang w:val="en-US"/>
-              </w:rPr>
-            </w:pPr>
-          </w:p>
-          <w:p>
-            <w:pPr>
-              <w:pStyle w:val="ListParagraph"/>
-              <w:spacing w:line="240" w:lineRule="auto"/>
+              <w:ind w:left="0"/>
+              <w:rPr>
+                <w:lang w:val="en-US"/>
+              </w:rPr>
+            </w:pPr>
+          </w:p>
+          <w:p>
+            <w:pPr>
+              <w:pStyle w:val="ListParagraph"/>
               <w:ind w:left="0"/>
               <w:rPr>
                 <w:lang w:val="en-US"/>
@@ -9183,7 +8780,6 @@
           <w:p>
             <w:pPr>
               <w:pStyle w:val="ListParagraph"/>
-              <w:spacing w:line="240" w:lineRule="auto"/>
               <w:ind w:left="0"/>
               <w:rPr>
                 <w:lang w:val="en-US"/>
@@ -9199,17 +8795,15 @@
           <w:p>
             <w:pPr>
               <w:pStyle w:val="ListParagraph"/>
-              <w:spacing w:line="240" w:lineRule="auto"/>
-              <w:ind w:left="0"/>
-              <w:rPr>
-                <w:lang w:val="en-US"/>
-              </w:rPr>
-            </w:pPr>
-          </w:p>
-          <w:p>
-            <w:pPr>
-              <w:pStyle w:val="ListParagraph"/>
-              <w:spacing w:line="240" w:lineRule="auto"/>
+              <w:ind w:left="0"/>
+              <w:rPr>
+                <w:lang w:val="en-US"/>
+              </w:rPr>
+            </w:pPr>
+          </w:p>
+          <w:p>
+            <w:pPr>
+              <w:pStyle w:val="ListParagraph"/>
               <w:ind w:left="0"/>
               <w:rPr>
                 <w:lang w:val="en-US"/>
@@ -9225,7 +8819,6 @@
           <w:p>
             <w:pPr>
               <w:pStyle w:val="ListParagraph"/>
-              <w:spacing w:line="240" w:lineRule="auto"/>
               <w:ind w:left="0"/>
               <w:rPr>
                 <w:lang w:val="en-US"/>
@@ -9241,17 +8834,15 @@
           <w:p>
             <w:pPr>
               <w:pStyle w:val="ListParagraph"/>
-              <w:spacing w:line="240" w:lineRule="auto"/>
-              <w:ind w:left="0"/>
-              <w:rPr>
-                <w:lang w:val="en-US"/>
-              </w:rPr>
-            </w:pPr>
-          </w:p>
-          <w:p>
-            <w:pPr>
-              <w:pStyle w:val="ListParagraph"/>
-              <w:spacing w:line="240" w:lineRule="auto"/>
+              <w:ind w:left="0"/>
+              <w:rPr>
+                <w:lang w:val="en-US"/>
+              </w:rPr>
+            </w:pPr>
+          </w:p>
+          <w:p>
+            <w:pPr>
+              <w:pStyle w:val="ListParagraph"/>
               <w:ind w:left="0"/>
               <w:rPr>
                 <w:lang w:val="en-US"/>
@@ -9267,7 +8858,6 @@
           <w:p>
             <w:pPr>
               <w:pStyle w:val="ListParagraph"/>
-              <w:spacing w:line="240" w:lineRule="auto"/>
               <w:ind w:left="0"/>
               <w:rPr>
                 <w:lang w:val="en-US"/>
@@ -9283,17 +8873,15 @@
           <w:p>
             <w:pPr>
               <w:pStyle w:val="ListParagraph"/>
-              <w:spacing w:line="240" w:lineRule="auto"/>
-              <w:ind w:left="0"/>
-              <w:rPr>
-                <w:lang w:val="en-US"/>
-              </w:rPr>
-            </w:pPr>
-          </w:p>
-          <w:p>
-            <w:pPr>
-              <w:pStyle w:val="ListParagraph"/>
-              <w:spacing w:line="240" w:lineRule="auto"/>
+              <w:ind w:left="0"/>
+              <w:rPr>
+                <w:lang w:val="en-US"/>
+              </w:rPr>
+            </w:pPr>
+          </w:p>
+          <w:p>
+            <w:pPr>
+              <w:pStyle w:val="ListParagraph"/>
               <w:ind w:left="0"/>
               <w:rPr>
                 <w:lang w:val="en-US"/>
@@ -9309,7 +8897,6 @@
           <w:p>
             <w:pPr>
               <w:pStyle w:val="ListParagraph"/>
-              <w:spacing w:line="240" w:lineRule="auto"/>
               <w:ind w:left="0"/>
               <w:rPr>
                 <w:lang w:val="en-US"/>
@@ -9325,7 +8912,6 @@
           <w:p>
             <w:pPr>
               <w:pStyle w:val="ListParagraph"/>
-              <w:spacing w:line="240" w:lineRule="auto"/>
               <w:ind w:left="0"/>
               <w:rPr>
                 <w:lang w:val="en-US"/>
@@ -9341,17 +8927,15 @@
           <w:p>
             <w:pPr>
               <w:pStyle w:val="ListParagraph"/>
-              <w:spacing w:line="240" w:lineRule="auto"/>
-              <w:ind w:left="0"/>
-              <w:rPr>
-                <w:lang w:val="en-US"/>
-              </w:rPr>
-            </w:pPr>
-          </w:p>
-          <w:p>
-            <w:pPr>
-              <w:pStyle w:val="ListParagraph"/>
-              <w:spacing w:line="240" w:lineRule="auto"/>
+              <w:ind w:left="0"/>
+              <w:rPr>
+                <w:lang w:val="en-US"/>
+              </w:rPr>
+            </w:pPr>
+          </w:p>
+          <w:p>
+            <w:pPr>
+              <w:pStyle w:val="ListParagraph"/>
               <w:ind w:left="0"/>
               <w:rPr>
                 <w:lang w:val="en-US"/>
@@ -9367,7 +8951,6 @@
           <w:p>
             <w:pPr>
               <w:pStyle w:val="ListParagraph"/>
-              <w:spacing w:line="240" w:lineRule="auto"/>
               <w:ind w:left="0"/>
               <w:rPr>
                 <w:lang w:val="en-US"/>
@@ -9383,7 +8966,6 @@
           <w:p>
             <w:pPr>
               <w:pStyle w:val="ListParagraph"/>
-              <w:spacing w:line="240" w:lineRule="auto"/>
               <w:ind w:left="0"/>
               <w:rPr>
                 <w:lang w:val="en-US"/>
@@ -9399,7 +8981,6 @@
           <w:p>
             <w:pPr>
               <w:pStyle w:val="ListParagraph"/>
-              <w:spacing w:line="240" w:lineRule="auto"/>
               <w:ind w:left="0"/>
               <w:rPr>
                 <w:lang w:val="en-US"/>
@@ -9415,7 +8996,6 @@
           <w:p>
             <w:pPr>
               <w:pStyle w:val="ListParagraph"/>
-              <w:spacing w:line="240" w:lineRule="auto"/>
               <w:ind w:left="0"/>
               <w:rPr>
                 <w:lang w:val="en-US"/>
@@ -9431,7 +9011,6 @@
           <w:p>
             <w:pPr>
               <w:pStyle w:val="ListParagraph"/>
-              <w:spacing w:line="240" w:lineRule="auto"/>
               <w:ind w:left="0"/>
               <w:rPr>
                 <w:lang w:val="en-US"/>
@@ -9447,7 +9026,6 @@
           <w:p>
             <w:pPr>
               <w:pStyle w:val="ListParagraph"/>
-              <w:spacing w:line="240" w:lineRule="auto"/>
               <w:ind w:left="0"/>
               <w:rPr>
                 <w:lang w:val="en-US"/>
@@ -9463,7 +9041,6 @@
           <w:p>
             <w:pPr>
               <w:pStyle w:val="ListParagraph"/>
-              <w:spacing w:line="240" w:lineRule="auto"/>
               <w:ind w:left="0"/>
               <w:rPr>
                 <w:lang w:val="en-US"/>
@@ -9479,7 +9056,6 @@
           <w:p>
             <w:pPr>
               <w:pStyle w:val="ListParagraph"/>
-              <w:spacing w:line="240" w:lineRule="auto"/>
               <w:ind w:left="0"/>
               <w:rPr>
                 <w:lang w:val="en-US"/>
@@ -9495,7 +9071,6 @@
           <w:p>
             <w:pPr>
               <w:pStyle w:val="ListParagraph"/>
-              <w:spacing w:line="240" w:lineRule="auto"/>
               <w:ind w:left="0"/>
               <w:rPr>
                 <w:lang w:val="en-US"/>
@@ -9511,17 +9086,15 @@
           <w:p>
             <w:pPr>
               <w:pStyle w:val="ListParagraph"/>
-              <w:spacing w:line="240" w:lineRule="auto"/>
-              <w:ind w:left="0"/>
-              <w:rPr>
-                <w:lang w:val="en-US"/>
-              </w:rPr>
-            </w:pPr>
-          </w:p>
-          <w:p>
-            <w:pPr>
-              <w:pStyle w:val="ListParagraph"/>
-              <w:spacing w:line="240" w:lineRule="auto"/>
+              <w:ind w:left="0"/>
+              <w:rPr>
+                <w:lang w:val="en-US"/>
+              </w:rPr>
+            </w:pPr>
+          </w:p>
+          <w:p>
+            <w:pPr>
+              <w:pStyle w:val="ListParagraph"/>
               <w:ind w:left="0"/>
               <w:rPr>
                 <w:lang w:val="en-US"/>
@@ -9537,7 +9110,6 @@
           <w:p>
             <w:pPr>
               <w:pStyle w:val="ListParagraph"/>
-              <w:spacing w:line="240" w:lineRule="auto"/>
               <w:ind w:left="0"/>
               <w:rPr>
                 <w:lang w:val="en-US"/>
@@ -9553,7 +9125,6 @@
           <w:p>
             <w:pPr>
               <w:pStyle w:val="ListParagraph"/>
-              <w:spacing w:line="240" w:lineRule="auto"/>
               <w:ind w:left="0"/>
               <w:rPr>
                 <w:lang w:val="en-US"/>
@@ -9569,7 +9140,6 @@
           <w:p>
             <w:pPr>
               <w:pStyle w:val="ListParagraph"/>
-              <w:spacing w:line="240" w:lineRule="auto"/>
               <w:ind w:left="0"/>
               <w:rPr>
                 <w:lang w:val="en-US"/>
@@ -9585,7 +9155,6 @@
           <w:p>
             <w:pPr>
               <w:pStyle w:val="ListParagraph"/>
-              <w:spacing w:line="240" w:lineRule="auto"/>
               <w:ind w:left="0"/>
               <w:rPr>
                 <w:lang w:val="en-US"/>
@@ -9601,17 +9170,15 @@
           <w:p>
             <w:pPr>
               <w:pStyle w:val="ListParagraph"/>
-              <w:spacing w:line="240" w:lineRule="auto"/>
-              <w:ind w:left="0"/>
-              <w:rPr>
-                <w:lang w:val="en-US"/>
-              </w:rPr>
-            </w:pPr>
-          </w:p>
-          <w:p>
-            <w:pPr>
-              <w:pStyle w:val="ListParagraph"/>
-              <w:spacing w:line="240" w:lineRule="auto"/>
+              <w:ind w:left="0"/>
+              <w:rPr>
+                <w:lang w:val="en-US"/>
+              </w:rPr>
+            </w:pPr>
+          </w:p>
+          <w:p>
+            <w:pPr>
+              <w:pStyle w:val="ListParagraph"/>
               <w:ind w:left="0"/>
               <w:rPr>
                 <w:lang w:val="en-US"/>

</xml_diff>